<commit_message>
Wrote 2nd draft for (2.3 User Classes and Characteristics)
</commit_message>
<xml_diff>
--- a/SRS_document/Drafts/2._Overall_Description/2.3_User_Classes_and_Characteristics.docx
+++ b/SRS_document/Drafts/2._Overall_Description/2.3_User_Classes_and_Characteristics.docx
@@ -168,6 +168,653 @@
           <w:szCs w:val="24"/>
         </w:rPr>
         <w:t xml:space="preserve"> are divided into specialized roles. Pickup/Dropoff Handlers manage car handovers and communicate directly with customers. Fleet Managers maintain vehicle information and service schedules. Legal Verifiers are responsible for validating customer documents and conducting background checks. Accountants review all financial data including taxes, fuel costs, and service expenses. Each employee role has tailored system access suited to their specific tasks.</w:t>
+      </w:r>
+    </w:p>
+    <w:p/>
+    <w:p/>
+    <w:p/>
+    <w:p/>
+    <w:p/>
+    <w:p/>
+    <w:p/>
+    <w:p/>
+    <w:p/>
+    <w:p/>
+    <w:p/>
+    <w:p/>
+    <w:p/>
+    <w:p>
+      <w:pPr>
+        <w:numPr>
+          <w:ilvl w:val="0"/>
+          <w:numId w:val="20"/>
+        </w:numPr>
+        <w:spacing w:before="100" w:beforeAutospacing="1" w:after="100" w:afterAutospacing="1" w:line="240" w:lineRule="auto"/>
+        <w:ind w:left="0" w:firstLine="0"/>
+        <w:outlineLvl w:val="1"/>
+        <w:rPr>
+          <w:rFonts w:ascii="Times New Roman" w:eastAsia="Times New Roman" w:hAnsi="Times New Roman" w:cs="Times New Roman"/>
+          <w:b/>
+          <w:bCs/>
+          <w:sz w:val="36"/>
+          <w:szCs w:val="36"/>
+        </w:rPr>
+      </w:pPr>
+      <w:r>
+        <w:rPr>
+          <w:rFonts w:ascii="Times New Roman" w:eastAsia="Times New Roman" w:hAnsi="Times New Roman" w:cs="Times New Roman"/>
+          <w:b/>
+          <w:bCs/>
+          <w:sz w:val="36"/>
+          <w:szCs w:val="36"/>
+        </w:rPr>
+        <w:lastRenderedPageBreak/>
+        <w:t>Draft 2: List Format</w:t>
+      </w:r>
+    </w:p>
+    <w:p>
+      <w:pPr>
+        <w:spacing w:beforeAutospacing="1" w:after="100" w:afterAutospacing="1" w:line="240" w:lineRule="auto"/>
+        <w:rPr>
+          <w:rFonts w:ascii="Times New Roman" w:eastAsia="Times New Roman" w:hAnsi="Times New Roman" w:cs="Times New Roman"/>
+          <w:sz w:val="24"/>
+          <w:szCs w:val="24"/>
+        </w:rPr>
+      </w:pPr>
+      <w:r>
+        <w:rPr>
+          <w:rFonts w:ascii="Times New Roman" w:eastAsia="Times New Roman" w:hAnsi="Times New Roman" w:cs="Times New Roman"/>
+          <w:b/>
+          <w:bCs/>
+          <w:sz w:val="24"/>
+          <w:szCs w:val="24"/>
+        </w:rPr>
+        <w:t>2.3 User Classes and Characteristics</w:t>
+      </w:r>
+    </w:p>
+    <w:p>
+      <w:pPr>
+        <w:numPr>
+          <w:ilvl w:val="0"/>
+          <w:numId w:val="20"/>
+        </w:numPr>
+        <w:spacing w:before="100" w:beforeAutospacing="1" w:after="100" w:afterAutospacing="1" w:line="240" w:lineRule="auto"/>
+        <w:ind w:left="720" w:firstLine="0"/>
+        <w:outlineLvl w:val="2"/>
+        <w:rPr>
+          <w:rFonts w:ascii="Times New Roman" w:eastAsia="Times New Roman" w:hAnsi="Times New Roman" w:cs="Times New Roman"/>
+          <w:b/>
+          <w:bCs/>
+          <w:sz w:val="27"/>
+          <w:szCs w:val="27"/>
+        </w:rPr>
+      </w:pPr>
+      <w:r>
+        <w:rPr>
+          <w:rFonts w:ascii="Segoe UI Emoji" w:eastAsia="Times New Roman" w:hAnsi="Segoe UI Emoji" w:cs="Segoe UI Emoji"/>
+          <w:b/>
+          <w:bCs/>
+          <w:sz w:val="27"/>
+          <w:szCs w:val="27"/>
+        </w:rPr>
+        <w:t>🔹</w:t>
+      </w:r>
+      <w:r>
+        <w:rPr>
+          <w:rFonts w:ascii="Times New Roman" w:eastAsia="Times New Roman" w:hAnsi="Times New Roman" w:cs="Times New Roman"/>
+          <w:b/>
+          <w:bCs/>
+          <w:sz w:val="27"/>
+          <w:szCs w:val="27"/>
+        </w:rPr>
+        <w:t xml:space="preserve"> Customers</w:t>
+      </w:r>
+    </w:p>
+    <w:p>
+      <w:pPr>
+        <w:numPr>
+          <w:ilvl w:val="0"/>
+          <w:numId w:val="21"/>
+        </w:numPr>
+        <w:spacing w:before="100" w:beforeAutospacing="1" w:after="100" w:afterAutospacing="1" w:line="240" w:lineRule="auto"/>
+        <w:ind w:left="1440"/>
+        <w:rPr>
+          <w:rFonts w:ascii="Times New Roman" w:eastAsia="Times New Roman" w:hAnsi="Times New Roman" w:cs="Times New Roman"/>
+          <w:sz w:val="24"/>
+          <w:szCs w:val="24"/>
+        </w:rPr>
+      </w:pPr>
+      <w:r>
+        <w:rPr>
+          <w:rFonts w:ascii="Times New Roman" w:eastAsia="Times New Roman" w:hAnsi="Times New Roman" w:cs="Times New Roman"/>
+          <w:sz w:val="24"/>
+          <w:szCs w:val="24"/>
+        </w:rPr>
+        <w:t>General users who rent cars via the platform.</w:t>
+      </w:r>
+    </w:p>
+    <w:p>
+      <w:pPr>
+        <w:numPr>
+          <w:ilvl w:val="0"/>
+          <w:numId w:val="21"/>
+        </w:numPr>
+        <w:spacing w:before="100" w:beforeAutospacing="1" w:after="100" w:afterAutospacing="1" w:line="240" w:lineRule="auto"/>
+        <w:ind w:left="1440"/>
+        <w:rPr>
+          <w:rFonts w:ascii="Times New Roman" w:eastAsia="Times New Roman" w:hAnsi="Times New Roman" w:cs="Times New Roman"/>
+          <w:sz w:val="24"/>
+          <w:szCs w:val="24"/>
+        </w:rPr>
+      </w:pPr>
+      <w:r>
+        <w:rPr>
+          <w:rFonts w:ascii="Times New Roman" w:eastAsia="Times New Roman" w:hAnsi="Times New Roman" w:cs="Times New Roman"/>
+          <w:sz w:val="24"/>
+          <w:szCs w:val="24"/>
+        </w:rPr>
+        <w:t>Can view, book, and cancel reservations.</w:t>
+      </w:r>
+    </w:p>
+    <w:p>
+      <w:pPr>
+        <w:numPr>
+          <w:ilvl w:val="0"/>
+          <w:numId w:val="21"/>
+        </w:numPr>
+        <w:spacing w:before="100" w:beforeAutospacing="1" w:after="100" w:afterAutospacing="1" w:line="240" w:lineRule="auto"/>
+        <w:ind w:left="1440"/>
+        <w:rPr>
+          <w:rFonts w:ascii="Times New Roman" w:eastAsia="Times New Roman" w:hAnsi="Times New Roman" w:cs="Times New Roman"/>
+          <w:sz w:val="24"/>
+          <w:szCs w:val="24"/>
+        </w:rPr>
+      </w:pPr>
+      <w:r>
+        <w:rPr>
+          <w:rFonts w:ascii="Times New Roman" w:eastAsia="Times New Roman" w:hAnsi="Times New Roman" w:cs="Times New Roman"/>
+          <w:sz w:val="24"/>
+          <w:szCs w:val="24"/>
+        </w:rPr>
+        <w:t>Manage profiles, documents, and payments.</w:t>
+      </w:r>
+    </w:p>
+    <w:p>
+      <w:pPr>
+        <w:numPr>
+          <w:ilvl w:val="0"/>
+          <w:numId w:val="21"/>
+        </w:numPr>
+        <w:spacing w:before="100" w:beforeAutospacing="1" w:after="100" w:afterAutospacing="1" w:line="240" w:lineRule="auto"/>
+        <w:ind w:left="1440"/>
+        <w:rPr>
+          <w:rFonts w:ascii="Times New Roman" w:eastAsia="Times New Roman" w:hAnsi="Times New Roman" w:cs="Times New Roman"/>
+          <w:sz w:val="24"/>
+          <w:szCs w:val="24"/>
+        </w:rPr>
+      </w:pPr>
+      <w:r>
+        <w:rPr>
+          <w:rFonts w:ascii="Times New Roman" w:eastAsia="Times New Roman" w:hAnsi="Times New Roman" w:cs="Times New Roman"/>
+          <w:sz w:val="24"/>
+          <w:szCs w:val="24"/>
+        </w:rPr>
+        <w:t>Submit and view feedback.</w:t>
+      </w:r>
+    </w:p>
+    <w:p>
+      <w:pPr>
+        <w:numPr>
+          <w:ilvl w:val="0"/>
+          <w:numId w:val="21"/>
+        </w:numPr>
+        <w:spacing w:before="100" w:beforeAutospacing="1" w:after="100" w:afterAutospacing="1" w:line="240" w:lineRule="auto"/>
+        <w:ind w:left="1440"/>
+        <w:rPr>
+          <w:rFonts w:ascii="Times New Roman" w:eastAsia="Times New Roman" w:hAnsi="Times New Roman" w:cs="Times New Roman"/>
+          <w:sz w:val="24"/>
+          <w:szCs w:val="24"/>
+        </w:rPr>
+      </w:pPr>
+      <w:r>
+        <w:rPr>
+          <w:rFonts w:ascii="Times New Roman" w:eastAsia="Times New Roman" w:hAnsi="Times New Roman" w:cs="Times New Roman"/>
+          <w:sz w:val="24"/>
+          <w:szCs w:val="24"/>
+        </w:rPr>
+        <w:t>Use smartphones or PCs.</w:t>
+      </w:r>
+    </w:p>
+    <w:p>
+      <w:pPr>
+        <w:numPr>
+          <w:ilvl w:val="0"/>
+          <w:numId w:val="21"/>
+        </w:numPr>
+        <w:spacing w:before="100" w:beforeAutospacing="1" w:after="100" w:afterAutospacing="1" w:line="240" w:lineRule="auto"/>
+        <w:ind w:left="1440"/>
+        <w:rPr>
+          <w:rFonts w:ascii="Times New Roman" w:eastAsia="Times New Roman" w:hAnsi="Times New Roman" w:cs="Times New Roman"/>
+          <w:sz w:val="24"/>
+          <w:szCs w:val="24"/>
+        </w:rPr>
+      </w:pPr>
+      <w:r>
+        <w:rPr>
+          <w:rFonts w:ascii="Times New Roman" w:eastAsia="Times New Roman" w:hAnsi="Times New Roman" w:cs="Times New Roman"/>
+          <w:sz w:val="24"/>
+          <w:szCs w:val="24"/>
+        </w:rPr>
+        <w:t>Expected to have low to moderate technical knowledge.</w:t>
+      </w:r>
+    </w:p>
+    <w:p>
+      <w:pPr>
+        <w:numPr>
+          <w:ilvl w:val="0"/>
+          <w:numId w:val="20"/>
+        </w:numPr>
+        <w:spacing w:before="100" w:beforeAutospacing="1" w:after="100" w:afterAutospacing="1" w:line="240" w:lineRule="auto"/>
+        <w:ind w:left="720" w:firstLine="0"/>
+        <w:outlineLvl w:val="2"/>
+        <w:rPr>
+          <w:rFonts w:ascii="Times New Roman" w:eastAsia="Times New Roman" w:hAnsi="Times New Roman" w:cs="Times New Roman"/>
+          <w:b/>
+          <w:bCs/>
+          <w:sz w:val="27"/>
+          <w:szCs w:val="27"/>
+        </w:rPr>
+      </w:pPr>
+      <w:r>
+        <w:rPr>
+          <w:rFonts w:ascii="Segoe UI Emoji" w:eastAsia="Times New Roman" w:hAnsi="Segoe UI Emoji" w:cs="Segoe UI Emoji"/>
+          <w:b/>
+          <w:bCs/>
+          <w:sz w:val="27"/>
+          <w:szCs w:val="27"/>
+        </w:rPr>
+        <w:t>🔹</w:t>
+      </w:r>
+      <w:r>
+        <w:rPr>
+          <w:rFonts w:ascii="Times New Roman" w:eastAsia="Times New Roman" w:hAnsi="Times New Roman" w:cs="Times New Roman"/>
+          <w:b/>
+          <w:bCs/>
+          <w:sz w:val="27"/>
+          <w:szCs w:val="27"/>
+        </w:rPr>
+        <w:t xml:space="preserve"> Admins</w:t>
+      </w:r>
+    </w:p>
+    <w:p>
+      <w:pPr>
+        <w:numPr>
+          <w:ilvl w:val="0"/>
+          <w:numId w:val="22"/>
+        </w:numPr>
+        <w:spacing w:before="100" w:beforeAutospacing="1" w:after="100" w:afterAutospacing="1" w:line="240" w:lineRule="auto"/>
+        <w:ind w:left="1440"/>
+        <w:rPr>
+          <w:rFonts w:ascii="Times New Roman" w:eastAsia="Times New Roman" w:hAnsi="Times New Roman" w:cs="Times New Roman"/>
+          <w:sz w:val="24"/>
+          <w:szCs w:val="24"/>
+        </w:rPr>
+      </w:pPr>
+      <w:r>
+        <w:rPr>
+          <w:rFonts w:ascii="Times New Roman" w:eastAsia="Times New Roman" w:hAnsi="Times New Roman" w:cs="Times New Roman"/>
+          <w:sz w:val="24"/>
+          <w:szCs w:val="24"/>
+        </w:rPr>
+        <w:t>Business owners or system supervisors.</w:t>
+      </w:r>
+    </w:p>
+    <w:p>
+      <w:pPr>
+        <w:numPr>
+          <w:ilvl w:val="0"/>
+          <w:numId w:val="22"/>
+        </w:numPr>
+        <w:spacing w:before="100" w:beforeAutospacing="1" w:after="100" w:afterAutospacing="1" w:line="240" w:lineRule="auto"/>
+        <w:ind w:left="1440"/>
+        <w:rPr>
+          <w:rFonts w:ascii="Times New Roman" w:eastAsia="Times New Roman" w:hAnsi="Times New Roman" w:cs="Times New Roman"/>
+          <w:sz w:val="24"/>
+          <w:szCs w:val="24"/>
+        </w:rPr>
+      </w:pPr>
+      <w:r>
+        <w:rPr>
+          <w:rFonts w:ascii="Times New Roman" w:eastAsia="Times New Roman" w:hAnsi="Times New Roman" w:cs="Times New Roman"/>
+          <w:sz w:val="24"/>
+          <w:szCs w:val="24"/>
+        </w:rPr>
+        <w:t>Manage fleet inventory and bookings.</w:t>
+      </w:r>
+    </w:p>
+    <w:p>
+      <w:pPr>
+        <w:numPr>
+          <w:ilvl w:val="0"/>
+          <w:numId w:val="22"/>
+        </w:numPr>
+        <w:spacing w:before="100" w:beforeAutospacing="1" w:after="100" w:afterAutospacing="1" w:line="240" w:lineRule="auto"/>
+        <w:ind w:left="1440"/>
+        <w:rPr>
+          <w:rFonts w:ascii="Times New Roman" w:eastAsia="Times New Roman" w:hAnsi="Times New Roman" w:cs="Times New Roman"/>
+          <w:sz w:val="24"/>
+          <w:szCs w:val="24"/>
+        </w:rPr>
+      </w:pPr>
+      <w:r>
+        <w:rPr>
+          <w:rFonts w:ascii="Times New Roman" w:eastAsia="Times New Roman" w:hAnsi="Times New Roman" w:cs="Times New Roman"/>
+          <w:sz w:val="24"/>
+          <w:szCs w:val="24"/>
+        </w:rPr>
+        <w:t>Oversee customer profiles and legal docs.</w:t>
+      </w:r>
+    </w:p>
+    <w:p>
+      <w:pPr>
+        <w:numPr>
+          <w:ilvl w:val="0"/>
+          <w:numId w:val="22"/>
+        </w:numPr>
+        <w:spacing w:before="100" w:beforeAutospacing="1" w:after="100" w:afterAutospacing="1" w:line="240" w:lineRule="auto"/>
+        <w:ind w:left="1440"/>
+        <w:rPr>
+          <w:rFonts w:ascii="Times New Roman" w:eastAsia="Times New Roman" w:hAnsi="Times New Roman" w:cs="Times New Roman"/>
+          <w:sz w:val="24"/>
+          <w:szCs w:val="24"/>
+        </w:rPr>
+      </w:pPr>
+      <w:r>
+        <w:rPr>
+          <w:rFonts w:ascii="Times New Roman" w:eastAsia="Times New Roman" w:hAnsi="Times New Roman" w:cs="Times New Roman"/>
+          <w:sz w:val="24"/>
+          <w:szCs w:val="24"/>
+        </w:rPr>
+        <w:t>Review financial reports (expenses, taxes, service logs).</w:t>
+      </w:r>
+    </w:p>
+    <w:p>
+      <w:pPr>
+        <w:numPr>
+          <w:ilvl w:val="0"/>
+          <w:numId w:val="22"/>
+        </w:numPr>
+        <w:spacing w:before="100" w:beforeAutospacing="1" w:after="100" w:afterAutospacing="1" w:line="240" w:lineRule="auto"/>
+        <w:ind w:left="1440"/>
+        <w:rPr>
+          <w:rFonts w:ascii="Times New Roman" w:eastAsia="Times New Roman" w:hAnsi="Times New Roman" w:cs="Times New Roman"/>
+          <w:sz w:val="24"/>
+          <w:szCs w:val="24"/>
+        </w:rPr>
+      </w:pPr>
+      <w:r>
+        <w:rPr>
+          <w:rFonts w:ascii="Times New Roman" w:eastAsia="Times New Roman" w:hAnsi="Times New Roman" w:cs="Times New Roman"/>
+          <w:sz w:val="24"/>
+          <w:szCs w:val="24"/>
+        </w:rPr>
+        <w:t>Moderate to advanced technical familiarity expected.</w:t>
+      </w:r>
+    </w:p>
+    <w:p>
+      <w:pPr>
+        <w:numPr>
+          <w:ilvl w:val="0"/>
+          <w:numId w:val="20"/>
+        </w:numPr>
+        <w:spacing w:before="100" w:beforeAutospacing="1" w:after="100" w:afterAutospacing="1" w:line="240" w:lineRule="auto"/>
+        <w:ind w:left="720" w:firstLine="0"/>
+        <w:outlineLvl w:val="2"/>
+        <w:rPr>
+          <w:rFonts w:ascii="Times New Roman" w:eastAsia="Times New Roman" w:hAnsi="Times New Roman" w:cs="Times New Roman"/>
+          <w:b/>
+          <w:bCs/>
+          <w:sz w:val="27"/>
+          <w:szCs w:val="27"/>
+        </w:rPr>
+      </w:pPr>
+      <w:r>
+        <w:rPr>
+          <w:rFonts w:ascii="Segoe UI Emoji" w:eastAsia="Times New Roman" w:hAnsi="Segoe UI Emoji" w:cs="Segoe UI Emoji"/>
+          <w:b/>
+          <w:bCs/>
+          <w:sz w:val="27"/>
+          <w:szCs w:val="27"/>
+        </w:rPr>
+        <w:t>🔹</w:t>
+      </w:r>
+      <w:r>
+        <w:rPr>
+          <w:rFonts w:ascii="Times New Roman" w:eastAsia="Times New Roman" w:hAnsi="Times New Roman" w:cs="Times New Roman"/>
+          <w:b/>
+          <w:bCs/>
+          <w:sz w:val="27"/>
+          <w:szCs w:val="27"/>
+        </w:rPr>
+        <w:t xml:space="preserve"> Employees</w:t>
+      </w:r>
+    </w:p>
+    <w:p>
+      <w:pPr>
+        <w:spacing w:before="100" w:beforeAutospacing="1" w:after="100" w:afterAutospacing="1" w:line="240" w:lineRule="auto"/>
+        <w:rPr>
+          <w:rFonts w:ascii="Times New Roman" w:eastAsia="Times New Roman" w:hAnsi="Times New Roman" w:cs="Times New Roman"/>
+          <w:sz w:val="24"/>
+          <w:szCs w:val="24"/>
+        </w:rPr>
+      </w:pPr>
+      <w:r>
+        <w:rPr>
+          <w:rFonts w:ascii="Times New Roman" w:eastAsia="Times New Roman" w:hAnsi="Times New Roman" w:cs="Times New Roman"/>
+          <w:b/>
+          <w:bCs/>
+          <w:sz w:val="24"/>
+          <w:szCs w:val="24"/>
+        </w:rPr>
+        <w:t>1. Pickup/Dropoff Handler</w:t>
+      </w:r>
+    </w:p>
+    <w:p>
+      <w:pPr>
+        <w:numPr>
+          <w:ilvl w:val="0"/>
+          <w:numId w:val="23"/>
+        </w:numPr>
+        <w:spacing w:before="100" w:beforeAutospacing="1" w:after="100" w:afterAutospacing="1" w:line="240" w:lineRule="auto"/>
+        <w:ind w:left="1440"/>
+        <w:rPr>
+          <w:rFonts w:ascii="Times New Roman" w:eastAsia="Times New Roman" w:hAnsi="Times New Roman" w:cs="Times New Roman"/>
+          <w:sz w:val="24"/>
+          <w:szCs w:val="24"/>
+        </w:rPr>
+      </w:pPr>
+      <w:r>
+        <w:rPr>
+          <w:rFonts w:ascii="Times New Roman" w:eastAsia="Times New Roman" w:hAnsi="Times New Roman" w:cs="Times New Roman"/>
+          <w:sz w:val="24"/>
+          <w:szCs w:val="24"/>
+        </w:rPr>
+        <w:t>Manages car handovers to/from customers.</w:t>
+      </w:r>
+    </w:p>
+    <w:p>
+      <w:pPr>
+        <w:numPr>
+          <w:ilvl w:val="0"/>
+          <w:numId w:val="23"/>
+        </w:numPr>
+        <w:spacing w:before="100" w:beforeAutospacing="1" w:after="100" w:afterAutospacing="1" w:line="240" w:lineRule="auto"/>
+        <w:ind w:left="1440"/>
+        <w:rPr>
+          <w:rFonts w:ascii="Times New Roman" w:eastAsia="Times New Roman" w:hAnsi="Times New Roman" w:cs="Times New Roman"/>
+          <w:sz w:val="24"/>
+          <w:szCs w:val="24"/>
+        </w:rPr>
+      </w:pPr>
+      <w:r>
+        <w:rPr>
+          <w:rFonts w:ascii="Times New Roman" w:eastAsia="Times New Roman" w:hAnsi="Times New Roman" w:cs="Times New Roman"/>
+          <w:sz w:val="24"/>
+          <w:szCs w:val="24"/>
+        </w:rPr>
+        <w:t>Views booking data and customer contact info.</w:t>
+      </w:r>
+    </w:p>
+    <w:p>
+      <w:pPr>
+        <w:spacing w:before="100" w:beforeAutospacing="1" w:after="100" w:afterAutospacing="1" w:line="240" w:lineRule="auto"/>
+        <w:rPr>
+          <w:rFonts w:ascii="Times New Roman" w:eastAsia="Times New Roman" w:hAnsi="Times New Roman" w:cs="Times New Roman"/>
+          <w:sz w:val="24"/>
+          <w:szCs w:val="24"/>
+        </w:rPr>
+      </w:pPr>
+      <w:r>
+        <w:rPr>
+          <w:rFonts w:ascii="Times New Roman" w:eastAsia="Times New Roman" w:hAnsi="Times New Roman" w:cs="Times New Roman"/>
+          <w:b/>
+          <w:bCs/>
+          <w:sz w:val="24"/>
+          <w:szCs w:val="24"/>
+        </w:rPr>
+        <w:t>2. Fleet Manager</w:t>
+      </w:r>
+    </w:p>
+    <w:p>
+      <w:pPr>
+        <w:numPr>
+          <w:ilvl w:val="0"/>
+          <w:numId w:val="24"/>
+        </w:numPr>
+        <w:spacing w:before="100" w:beforeAutospacing="1" w:after="100" w:afterAutospacing="1" w:line="240" w:lineRule="auto"/>
+        <w:ind w:left="1440"/>
+        <w:rPr>
+          <w:rFonts w:ascii="Times New Roman" w:eastAsia="Times New Roman" w:hAnsi="Times New Roman" w:cs="Times New Roman"/>
+          <w:sz w:val="24"/>
+          <w:szCs w:val="24"/>
+        </w:rPr>
+      </w:pPr>
+      <w:r>
+        <w:rPr>
+          <w:rFonts w:ascii="Times New Roman" w:eastAsia="Times New Roman" w:hAnsi="Times New Roman" w:cs="Times New Roman"/>
+          <w:sz w:val="24"/>
+          <w:szCs w:val="24"/>
+        </w:rPr>
+        <w:t>Updates vehicle data, maintenance records, insurance and registration.</w:t>
+      </w:r>
+    </w:p>
+    <w:p>
+      <w:pPr>
+        <w:spacing w:before="100" w:beforeAutospacing="1" w:after="100" w:afterAutospacing="1" w:line="240" w:lineRule="auto"/>
+        <w:rPr>
+          <w:rFonts w:ascii="Times New Roman" w:eastAsia="Times New Roman" w:hAnsi="Times New Roman" w:cs="Times New Roman"/>
+          <w:sz w:val="24"/>
+          <w:szCs w:val="24"/>
+        </w:rPr>
+      </w:pPr>
+      <w:r>
+        <w:rPr>
+          <w:rFonts w:ascii="Times New Roman" w:eastAsia="Times New Roman" w:hAnsi="Times New Roman" w:cs="Times New Roman"/>
+          <w:b/>
+          <w:bCs/>
+          <w:sz w:val="24"/>
+          <w:szCs w:val="24"/>
+        </w:rPr>
+        <w:t>3. Legal Verifier</w:t>
+      </w:r>
+    </w:p>
+    <w:p>
+      <w:pPr>
+        <w:numPr>
+          <w:ilvl w:val="0"/>
+          <w:numId w:val="25"/>
+        </w:numPr>
+        <w:spacing w:before="100" w:beforeAutospacing="1" w:after="100" w:afterAutospacing="1" w:line="240" w:lineRule="auto"/>
+        <w:ind w:left="1440"/>
+        <w:rPr>
+          <w:rFonts w:ascii="Times New Roman" w:eastAsia="Times New Roman" w:hAnsi="Times New Roman" w:cs="Times New Roman"/>
+          <w:sz w:val="24"/>
+          <w:szCs w:val="24"/>
+        </w:rPr>
+      </w:pPr>
+      <w:r>
+        <w:rPr>
+          <w:rFonts w:ascii="Times New Roman" w:eastAsia="Times New Roman" w:hAnsi="Times New Roman" w:cs="Times New Roman"/>
+          <w:sz w:val="24"/>
+          <w:szCs w:val="24"/>
+        </w:rPr>
+        <w:t>Reviews IDs, licenses, passports.</w:t>
+      </w:r>
+    </w:p>
+    <w:p>
+      <w:pPr>
+        <w:numPr>
+          <w:ilvl w:val="0"/>
+          <w:numId w:val="25"/>
+        </w:numPr>
+        <w:spacing w:before="100" w:beforeAutospacing="1" w:after="100" w:afterAutospacing="1" w:line="240" w:lineRule="auto"/>
+        <w:ind w:left="1440"/>
+        <w:rPr>
+          <w:rFonts w:ascii="Times New Roman" w:eastAsia="Times New Roman" w:hAnsi="Times New Roman" w:cs="Times New Roman"/>
+          <w:sz w:val="24"/>
+          <w:szCs w:val="24"/>
+        </w:rPr>
+      </w:pPr>
+      <w:r>
+        <w:rPr>
+          <w:rFonts w:ascii="Times New Roman" w:eastAsia="Times New Roman" w:hAnsi="Times New Roman" w:cs="Times New Roman"/>
+          <w:sz w:val="24"/>
+          <w:szCs w:val="24"/>
+        </w:rPr>
+        <w:t>Performs background checks for new customers.</w:t>
+      </w:r>
+    </w:p>
+    <w:p>
+      <w:pPr>
+        <w:spacing w:before="100" w:beforeAutospacing="1" w:after="100" w:afterAutospacing="1" w:line="240" w:lineRule="auto"/>
+        <w:rPr>
+          <w:rFonts w:ascii="Times New Roman" w:eastAsia="Times New Roman" w:hAnsi="Times New Roman" w:cs="Times New Roman"/>
+          <w:sz w:val="24"/>
+          <w:szCs w:val="24"/>
+        </w:rPr>
+      </w:pPr>
+      <w:r>
+        <w:rPr>
+          <w:rFonts w:ascii="Times New Roman" w:eastAsia="Times New Roman" w:hAnsi="Times New Roman" w:cs="Times New Roman"/>
+          <w:b/>
+          <w:bCs/>
+          <w:sz w:val="24"/>
+          <w:szCs w:val="24"/>
+        </w:rPr>
+        <w:t>4. Accountant</w:t>
+      </w:r>
+    </w:p>
+    <w:p>
+      <w:pPr>
+        <w:numPr>
+          <w:ilvl w:val="0"/>
+          <w:numId w:val="26"/>
+        </w:numPr>
+        <w:spacing w:before="100" w:beforeAutospacing="1" w:after="100" w:afterAutospacing="1" w:line="240" w:lineRule="auto"/>
+        <w:ind w:left="1440"/>
+        <w:rPr>
+          <w:rFonts w:ascii="Times New Roman" w:eastAsia="Times New Roman" w:hAnsi="Times New Roman" w:cs="Times New Roman"/>
+          <w:sz w:val="24"/>
+          <w:szCs w:val="24"/>
+        </w:rPr>
+      </w:pPr>
+      <w:r>
+        <w:rPr>
+          <w:rFonts w:ascii="Times New Roman" w:eastAsia="Times New Roman" w:hAnsi="Times New Roman" w:cs="Times New Roman"/>
+          <w:sz w:val="24"/>
+          <w:szCs w:val="24"/>
+        </w:rPr>
+        <w:t>Reviews bills, fuel costs, taxes, service, and registration expenses.</w:t>
       </w:r>
     </w:p>
     <w:p/>
@@ -186,6 +833,155 @@
 <file path=word/numbering.xml><?xml version="1.0" encoding="utf-8"?>
 <w:numbering xmlns:wpc="http://schemas.microsoft.com/office/word/2010/wordprocessingCanvas" xmlns:cx="http://schemas.microsoft.com/office/drawing/2014/chartex" xmlns:cx1="http://schemas.microsoft.com/office/drawing/2015/9/8/chartex" xmlns:cx2="http://schemas.microsoft.com/office/drawing/2015/10/21/chartex" xmlns:cx3="http://schemas.microsoft.com/office/drawing/2016/5/9/chartex" xmlns:cx4="http://schemas.microsoft.com/office/drawing/2016/5/10/chartex" xmlns:cx5="http://schemas.microsoft.com/office/drawing/2016/5/11/chartex" xmlns:cx6="http://schemas.microsoft.com/office/drawing/2016/5/12/chartex" xmlns:cx7="http://schemas.microsoft.com/office/drawing/2016/5/13/chartex" xmlns:cx8="http://schemas.microsoft.com/office/drawing/2016/5/14/chartex" xmlns:mc="http://schemas.openxmlformats.org/markup-compatibility/2006" xmlns:aink="http://schemas.microsoft.com/office/drawing/2016/ink" xmlns:am3d="http://schemas.microsoft.com/office/drawing/2017/model3d" xmlns:o="urn:schemas-microsoft-com:office:office" xmlns:r="http://schemas.openxmlformats.org/officeDocument/2006/relationships" xmlns:m="http://schemas.openxmlformats.org/officeDocument/2006/math" xmlns:v="urn:schemas-microsoft-com:vml" xmlns:wp14="http://schemas.microsoft.com/office/word/2010/wordprocessingDrawing" xmlns:wp="http://schemas.openxmlformats.org/drawingml/2006/wordprocessingDrawing" xmlns:w10="urn:schemas-microsoft-com:office:word" xmlns:w="http://schemas.openxmlformats.org/wordprocessingml/2006/main" xmlns:w14="http://schemas.microsoft.com/office/word/2010/wordml" xmlns:w15="http://schemas.microsoft.com/office/word/2012/wordml" xmlns:w16cex="http://schemas.microsoft.com/office/word/2018/wordml/cex" xmlns:w16cid="http://schemas.microsoft.com/office/word/2016/wordml/cid" xmlns:w16="http://schemas.microsoft.com/office/word/2018/wordml" xmlns:w16sdtdh="http://schemas.microsoft.com/office/word/2020/wordml/sdtdatahash" xmlns:w16se="http://schemas.microsoft.com/office/word/2015/wordml/symex" xmlns:wpg="http://schemas.microsoft.com/office/word/2010/wordprocessingGroup" xmlns:wpi="http://schemas.microsoft.com/office/word/2010/wordprocessingInk" xmlns:wne="http://schemas.microsoft.com/office/word/2006/wordml" xmlns:wps="http://schemas.microsoft.com/office/word/2010/wordprocessingShape" mc:Ignorable="w14 w15 w16se w16cid w16 w16cex w16sdtdh wp14">
   <w:abstractNum w:abstractNumId="0" w15:restartNumberingAfterBreak="0">
+    <w:nsid w:val="045B427F"/>
+    <w:multiLevelType w:val="multilevel"/>
+    <w:tmpl w:val="863633D6"/>
+    <w:lvl w:ilvl="0">
+      <w:start w:val="1"/>
+      <w:numFmt w:val="bullet"/>
+      <w:lvlText w:val=""/>
+      <w:lvlJc w:val="left"/>
+      <w:pPr>
+        <w:tabs>
+          <w:tab w:val="num" w:pos="720"/>
+        </w:tabs>
+        <w:ind w:left="720" w:hanging="360"/>
+      </w:pPr>
+      <w:rPr>
+        <w:rFonts w:ascii="Symbol" w:hAnsi="Symbol" w:hint="default"/>
+        <w:sz w:val="20"/>
+      </w:rPr>
+    </w:lvl>
+    <w:lvl w:ilvl="1" w:tentative="1">
+      <w:start w:val="1"/>
+      <w:numFmt w:val="bullet"/>
+      <w:lvlText w:val="o"/>
+      <w:lvlJc w:val="left"/>
+      <w:pPr>
+        <w:tabs>
+          <w:tab w:val="num" w:pos="1440"/>
+        </w:tabs>
+        <w:ind w:left="1440" w:hanging="360"/>
+      </w:pPr>
+      <w:rPr>
+        <w:rFonts w:ascii="Courier New" w:hAnsi="Courier New" w:hint="default"/>
+        <w:sz w:val="20"/>
+      </w:rPr>
+    </w:lvl>
+    <w:lvl w:ilvl="2" w:tentative="1">
+      <w:start w:val="1"/>
+      <w:numFmt w:val="bullet"/>
+      <w:lvlText w:val=""/>
+      <w:lvlJc w:val="left"/>
+      <w:pPr>
+        <w:tabs>
+          <w:tab w:val="num" w:pos="2160"/>
+        </w:tabs>
+        <w:ind w:left="2160" w:hanging="360"/>
+      </w:pPr>
+      <w:rPr>
+        <w:rFonts w:ascii="Wingdings" w:hAnsi="Wingdings" w:hint="default"/>
+        <w:sz w:val="20"/>
+      </w:rPr>
+    </w:lvl>
+    <w:lvl w:ilvl="3" w:tentative="1">
+      <w:start w:val="1"/>
+      <w:numFmt w:val="bullet"/>
+      <w:lvlText w:val=""/>
+      <w:lvlJc w:val="left"/>
+      <w:pPr>
+        <w:tabs>
+          <w:tab w:val="num" w:pos="2880"/>
+        </w:tabs>
+        <w:ind w:left="2880" w:hanging="360"/>
+      </w:pPr>
+      <w:rPr>
+        <w:rFonts w:ascii="Wingdings" w:hAnsi="Wingdings" w:hint="default"/>
+        <w:sz w:val="20"/>
+      </w:rPr>
+    </w:lvl>
+    <w:lvl w:ilvl="4" w:tentative="1">
+      <w:start w:val="1"/>
+      <w:numFmt w:val="bullet"/>
+      <w:lvlText w:val=""/>
+      <w:lvlJc w:val="left"/>
+      <w:pPr>
+        <w:tabs>
+          <w:tab w:val="num" w:pos="3600"/>
+        </w:tabs>
+        <w:ind w:left="3600" w:hanging="360"/>
+      </w:pPr>
+      <w:rPr>
+        <w:rFonts w:ascii="Wingdings" w:hAnsi="Wingdings" w:hint="default"/>
+        <w:sz w:val="20"/>
+      </w:rPr>
+    </w:lvl>
+    <w:lvl w:ilvl="5" w:tentative="1">
+      <w:start w:val="1"/>
+      <w:numFmt w:val="bullet"/>
+      <w:lvlText w:val=""/>
+      <w:lvlJc w:val="left"/>
+      <w:pPr>
+        <w:tabs>
+          <w:tab w:val="num" w:pos="4320"/>
+        </w:tabs>
+        <w:ind w:left="4320" w:hanging="360"/>
+      </w:pPr>
+      <w:rPr>
+        <w:rFonts w:ascii="Wingdings" w:hAnsi="Wingdings" w:hint="default"/>
+        <w:sz w:val="20"/>
+      </w:rPr>
+    </w:lvl>
+    <w:lvl w:ilvl="6" w:tentative="1">
+      <w:start w:val="1"/>
+      <w:numFmt w:val="bullet"/>
+      <w:lvlText w:val=""/>
+      <w:lvlJc w:val="left"/>
+      <w:pPr>
+        <w:tabs>
+          <w:tab w:val="num" w:pos="5040"/>
+        </w:tabs>
+        <w:ind w:left="5040" w:hanging="360"/>
+      </w:pPr>
+      <w:rPr>
+        <w:rFonts w:ascii="Wingdings" w:hAnsi="Wingdings" w:hint="default"/>
+        <w:sz w:val="20"/>
+      </w:rPr>
+    </w:lvl>
+    <w:lvl w:ilvl="7" w:tentative="1">
+      <w:start w:val="1"/>
+      <w:numFmt w:val="bullet"/>
+      <w:lvlText w:val=""/>
+      <w:lvlJc w:val="left"/>
+      <w:pPr>
+        <w:tabs>
+          <w:tab w:val="num" w:pos="5760"/>
+        </w:tabs>
+        <w:ind w:left="5760" w:hanging="360"/>
+      </w:pPr>
+      <w:rPr>
+        <w:rFonts w:ascii="Wingdings" w:hAnsi="Wingdings" w:hint="default"/>
+        <w:sz w:val="20"/>
+      </w:rPr>
+    </w:lvl>
+    <w:lvl w:ilvl="8" w:tentative="1">
+      <w:start w:val="1"/>
+      <w:numFmt w:val="bullet"/>
+      <w:lvlText w:val=""/>
+      <w:lvlJc w:val="left"/>
+      <w:pPr>
+        <w:tabs>
+          <w:tab w:val="num" w:pos="6480"/>
+        </w:tabs>
+        <w:ind w:left="6480" w:hanging="360"/>
+      </w:pPr>
+      <w:rPr>
+        <w:rFonts w:ascii="Wingdings" w:hAnsi="Wingdings" w:hint="default"/>
+        <w:sz w:val="20"/>
+      </w:rPr>
+    </w:lvl>
+  </w:abstractNum>
+  <w:abstractNum w:abstractNumId="1" w15:restartNumberingAfterBreak="0">
     <w:nsid w:val="1482775B"/>
     <w:multiLevelType w:val="multilevel"/>
     <w:tmpl w:val="0EBA3C40"/>
@@ -280,64 +1076,827 @@
       </w:pPr>
     </w:lvl>
   </w:abstractNum>
+  <w:abstractNum w:abstractNumId="2" w15:restartNumberingAfterBreak="0">
+    <w:nsid w:val="1C326F52"/>
+    <w:multiLevelType w:val="multilevel"/>
+    <w:tmpl w:val="B352F718"/>
+    <w:lvl w:ilvl="0">
+      <w:start w:val="1"/>
+      <w:numFmt w:val="bullet"/>
+      <w:lvlText w:val=""/>
+      <w:lvlJc w:val="left"/>
+      <w:pPr>
+        <w:tabs>
+          <w:tab w:val="num" w:pos="720"/>
+        </w:tabs>
+        <w:ind w:left="720" w:hanging="360"/>
+      </w:pPr>
+      <w:rPr>
+        <w:rFonts w:ascii="Symbol" w:hAnsi="Symbol" w:hint="default"/>
+        <w:sz w:val="20"/>
+      </w:rPr>
+    </w:lvl>
+    <w:lvl w:ilvl="1" w:tentative="1">
+      <w:start w:val="1"/>
+      <w:numFmt w:val="bullet"/>
+      <w:lvlText w:val="o"/>
+      <w:lvlJc w:val="left"/>
+      <w:pPr>
+        <w:tabs>
+          <w:tab w:val="num" w:pos="1440"/>
+        </w:tabs>
+        <w:ind w:left="1440" w:hanging="360"/>
+      </w:pPr>
+      <w:rPr>
+        <w:rFonts w:ascii="Courier New" w:hAnsi="Courier New" w:hint="default"/>
+        <w:sz w:val="20"/>
+      </w:rPr>
+    </w:lvl>
+    <w:lvl w:ilvl="2" w:tentative="1">
+      <w:start w:val="1"/>
+      <w:numFmt w:val="bullet"/>
+      <w:lvlText w:val=""/>
+      <w:lvlJc w:val="left"/>
+      <w:pPr>
+        <w:tabs>
+          <w:tab w:val="num" w:pos="2160"/>
+        </w:tabs>
+        <w:ind w:left="2160" w:hanging="360"/>
+      </w:pPr>
+      <w:rPr>
+        <w:rFonts w:ascii="Wingdings" w:hAnsi="Wingdings" w:hint="default"/>
+        <w:sz w:val="20"/>
+      </w:rPr>
+    </w:lvl>
+    <w:lvl w:ilvl="3" w:tentative="1">
+      <w:start w:val="1"/>
+      <w:numFmt w:val="bullet"/>
+      <w:lvlText w:val=""/>
+      <w:lvlJc w:val="left"/>
+      <w:pPr>
+        <w:tabs>
+          <w:tab w:val="num" w:pos="2880"/>
+        </w:tabs>
+        <w:ind w:left="2880" w:hanging="360"/>
+      </w:pPr>
+      <w:rPr>
+        <w:rFonts w:ascii="Wingdings" w:hAnsi="Wingdings" w:hint="default"/>
+        <w:sz w:val="20"/>
+      </w:rPr>
+    </w:lvl>
+    <w:lvl w:ilvl="4" w:tentative="1">
+      <w:start w:val="1"/>
+      <w:numFmt w:val="bullet"/>
+      <w:lvlText w:val=""/>
+      <w:lvlJc w:val="left"/>
+      <w:pPr>
+        <w:tabs>
+          <w:tab w:val="num" w:pos="3600"/>
+        </w:tabs>
+        <w:ind w:left="3600" w:hanging="360"/>
+      </w:pPr>
+      <w:rPr>
+        <w:rFonts w:ascii="Wingdings" w:hAnsi="Wingdings" w:hint="default"/>
+        <w:sz w:val="20"/>
+      </w:rPr>
+    </w:lvl>
+    <w:lvl w:ilvl="5" w:tentative="1">
+      <w:start w:val="1"/>
+      <w:numFmt w:val="bullet"/>
+      <w:lvlText w:val=""/>
+      <w:lvlJc w:val="left"/>
+      <w:pPr>
+        <w:tabs>
+          <w:tab w:val="num" w:pos="4320"/>
+        </w:tabs>
+        <w:ind w:left="4320" w:hanging="360"/>
+      </w:pPr>
+      <w:rPr>
+        <w:rFonts w:ascii="Wingdings" w:hAnsi="Wingdings" w:hint="default"/>
+        <w:sz w:val="20"/>
+      </w:rPr>
+    </w:lvl>
+    <w:lvl w:ilvl="6" w:tentative="1">
+      <w:start w:val="1"/>
+      <w:numFmt w:val="bullet"/>
+      <w:lvlText w:val=""/>
+      <w:lvlJc w:val="left"/>
+      <w:pPr>
+        <w:tabs>
+          <w:tab w:val="num" w:pos="5040"/>
+        </w:tabs>
+        <w:ind w:left="5040" w:hanging="360"/>
+      </w:pPr>
+      <w:rPr>
+        <w:rFonts w:ascii="Wingdings" w:hAnsi="Wingdings" w:hint="default"/>
+        <w:sz w:val="20"/>
+      </w:rPr>
+    </w:lvl>
+    <w:lvl w:ilvl="7" w:tentative="1">
+      <w:start w:val="1"/>
+      <w:numFmt w:val="bullet"/>
+      <w:lvlText w:val=""/>
+      <w:lvlJc w:val="left"/>
+      <w:pPr>
+        <w:tabs>
+          <w:tab w:val="num" w:pos="5760"/>
+        </w:tabs>
+        <w:ind w:left="5760" w:hanging="360"/>
+      </w:pPr>
+      <w:rPr>
+        <w:rFonts w:ascii="Wingdings" w:hAnsi="Wingdings" w:hint="default"/>
+        <w:sz w:val="20"/>
+      </w:rPr>
+    </w:lvl>
+    <w:lvl w:ilvl="8" w:tentative="1">
+      <w:start w:val="1"/>
+      <w:numFmt w:val="bullet"/>
+      <w:lvlText w:val=""/>
+      <w:lvlJc w:val="left"/>
+      <w:pPr>
+        <w:tabs>
+          <w:tab w:val="num" w:pos="6480"/>
+        </w:tabs>
+        <w:ind w:left="6480" w:hanging="360"/>
+      </w:pPr>
+      <w:rPr>
+        <w:rFonts w:ascii="Wingdings" w:hAnsi="Wingdings" w:hint="default"/>
+        <w:sz w:val="20"/>
+      </w:rPr>
+    </w:lvl>
+  </w:abstractNum>
+  <w:abstractNum w:abstractNumId="3" w15:restartNumberingAfterBreak="0">
+    <w:nsid w:val="1C925431"/>
+    <w:multiLevelType w:val="multilevel"/>
+    <w:tmpl w:val="3EACB6B2"/>
+    <w:lvl w:ilvl="0">
+      <w:start w:val="1"/>
+      <w:numFmt w:val="bullet"/>
+      <w:lvlText w:val=""/>
+      <w:lvlJc w:val="left"/>
+      <w:pPr>
+        <w:tabs>
+          <w:tab w:val="num" w:pos="720"/>
+        </w:tabs>
+        <w:ind w:left="720" w:hanging="360"/>
+      </w:pPr>
+      <w:rPr>
+        <w:rFonts w:ascii="Symbol" w:hAnsi="Symbol" w:hint="default"/>
+        <w:sz w:val="20"/>
+      </w:rPr>
+    </w:lvl>
+    <w:lvl w:ilvl="1" w:tentative="1">
+      <w:start w:val="1"/>
+      <w:numFmt w:val="bullet"/>
+      <w:lvlText w:val="o"/>
+      <w:lvlJc w:val="left"/>
+      <w:pPr>
+        <w:tabs>
+          <w:tab w:val="num" w:pos="1440"/>
+        </w:tabs>
+        <w:ind w:left="1440" w:hanging="360"/>
+      </w:pPr>
+      <w:rPr>
+        <w:rFonts w:ascii="Courier New" w:hAnsi="Courier New" w:hint="default"/>
+        <w:sz w:val="20"/>
+      </w:rPr>
+    </w:lvl>
+    <w:lvl w:ilvl="2" w:tentative="1">
+      <w:start w:val="1"/>
+      <w:numFmt w:val="bullet"/>
+      <w:lvlText w:val=""/>
+      <w:lvlJc w:val="left"/>
+      <w:pPr>
+        <w:tabs>
+          <w:tab w:val="num" w:pos="2160"/>
+        </w:tabs>
+        <w:ind w:left="2160" w:hanging="360"/>
+      </w:pPr>
+      <w:rPr>
+        <w:rFonts w:ascii="Wingdings" w:hAnsi="Wingdings" w:hint="default"/>
+        <w:sz w:val="20"/>
+      </w:rPr>
+    </w:lvl>
+    <w:lvl w:ilvl="3" w:tentative="1">
+      <w:start w:val="1"/>
+      <w:numFmt w:val="bullet"/>
+      <w:lvlText w:val=""/>
+      <w:lvlJc w:val="left"/>
+      <w:pPr>
+        <w:tabs>
+          <w:tab w:val="num" w:pos="2880"/>
+        </w:tabs>
+        <w:ind w:left="2880" w:hanging="360"/>
+      </w:pPr>
+      <w:rPr>
+        <w:rFonts w:ascii="Wingdings" w:hAnsi="Wingdings" w:hint="default"/>
+        <w:sz w:val="20"/>
+      </w:rPr>
+    </w:lvl>
+    <w:lvl w:ilvl="4" w:tentative="1">
+      <w:start w:val="1"/>
+      <w:numFmt w:val="bullet"/>
+      <w:lvlText w:val=""/>
+      <w:lvlJc w:val="left"/>
+      <w:pPr>
+        <w:tabs>
+          <w:tab w:val="num" w:pos="3600"/>
+        </w:tabs>
+        <w:ind w:left="3600" w:hanging="360"/>
+      </w:pPr>
+      <w:rPr>
+        <w:rFonts w:ascii="Wingdings" w:hAnsi="Wingdings" w:hint="default"/>
+        <w:sz w:val="20"/>
+      </w:rPr>
+    </w:lvl>
+    <w:lvl w:ilvl="5" w:tentative="1">
+      <w:start w:val="1"/>
+      <w:numFmt w:val="bullet"/>
+      <w:lvlText w:val=""/>
+      <w:lvlJc w:val="left"/>
+      <w:pPr>
+        <w:tabs>
+          <w:tab w:val="num" w:pos="4320"/>
+        </w:tabs>
+        <w:ind w:left="4320" w:hanging="360"/>
+      </w:pPr>
+      <w:rPr>
+        <w:rFonts w:ascii="Wingdings" w:hAnsi="Wingdings" w:hint="default"/>
+        <w:sz w:val="20"/>
+      </w:rPr>
+    </w:lvl>
+    <w:lvl w:ilvl="6" w:tentative="1">
+      <w:start w:val="1"/>
+      <w:numFmt w:val="bullet"/>
+      <w:lvlText w:val=""/>
+      <w:lvlJc w:val="left"/>
+      <w:pPr>
+        <w:tabs>
+          <w:tab w:val="num" w:pos="5040"/>
+        </w:tabs>
+        <w:ind w:left="5040" w:hanging="360"/>
+      </w:pPr>
+      <w:rPr>
+        <w:rFonts w:ascii="Wingdings" w:hAnsi="Wingdings" w:hint="default"/>
+        <w:sz w:val="20"/>
+      </w:rPr>
+    </w:lvl>
+    <w:lvl w:ilvl="7" w:tentative="1">
+      <w:start w:val="1"/>
+      <w:numFmt w:val="bullet"/>
+      <w:lvlText w:val=""/>
+      <w:lvlJc w:val="left"/>
+      <w:pPr>
+        <w:tabs>
+          <w:tab w:val="num" w:pos="5760"/>
+        </w:tabs>
+        <w:ind w:left="5760" w:hanging="360"/>
+      </w:pPr>
+      <w:rPr>
+        <w:rFonts w:ascii="Wingdings" w:hAnsi="Wingdings" w:hint="default"/>
+        <w:sz w:val="20"/>
+      </w:rPr>
+    </w:lvl>
+    <w:lvl w:ilvl="8" w:tentative="1">
+      <w:start w:val="1"/>
+      <w:numFmt w:val="bullet"/>
+      <w:lvlText w:val=""/>
+      <w:lvlJc w:val="left"/>
+      <w:pPr>
+        <w:tabs>
+          <w:tab w:val="num" w:pos="6480"/>
+        </w:tabs>
+        <w:ind w:left="6480" w:hanging="360"/>
+      </w:pPr>
+      <w:rPr>
+        <w:rFonts w:ascii="Wingdings" w:hAnsi="Wingdings" w:hint="default"/>
+        <w:sz w:val="20"/>
+      </w:rPr>
+    </w:lvl>
+  </w:abstractNum>
+  <w:abstractNum w:abstractNumId="4" w15:restartNumberingAfterBreak="0">
+    <w:nsid w:val="343B0650"/>
+    <w:multiLevelType w:val="multilevel"/>
+    <w:tmpl w:val="D31C99DC"/>
+    <w:lvl w:ilvl="0">
+      <w:start w:val="1"/>
+      <w:numFmt w:val="bullet"/>
+      <w:lvlText w:val=""/>
+      <w:lvlJc w:val="left"/>
+      <w:pPr>
+        <w:tabs>
+          <w:tab w:val="num" w:pos="720"/>
+        </w:tabs>
+        <w:ind w:left="720" w:hanging="360"/>
+      </w:pPr>
+      <w:rPr>
+        <w:rFonts w:ascii="Symbol" w:hAnsi="Symbol" w:hint="default"/>
+        <w:sz w:val="20"/>
+      </w:rPr>
+    </w:lvl>
+    <w:lvl w:ilvl="1" w:tentative="1">
+      <w:start w:val="1"/>
+      <w:numFmt w:val="bullet"/>
+      <w:lvlText w:val="o"/>
+      <w:lvlJc w:val="left"/>
+      <w:pPr>
+        <w:tabs>
+          <w:tab w:val="num" w:pos="1440"/>
+        </w:tabs>
+        <w:ind w:left="1440" w:hanging="360"/>
+      </w:pPr>
+      <w:rPr>
+        <w:rFonts w:ascii="Courier New" w:hAnsi="Courier New" w:hint="default"/>
+        <w:sz w:val="20"/>
+      </w:rPr>
+    </w:lvl>
+    <w:lvl w:ilvl="2" w:tentative="1">
+      <w:start w:val="1"/>
+      <w:numFmt w:val="bullet"/>
+      <w:lvlText w:val=""/>
+      <w:lvlJc w:val="left"/>
+      <w:pPr>
+        <w:tabs>
+          <w:tab w:val="num" w:pos="2160"/>
+        </w:tabs>
+        <w:ind w:left="2160" w:hanging="360"/>
+      </w:pPr>
+      <w:rPr>
+        <w:rFonts w:ascii="Wingdings" w:hAnsi="Wingdings" w:hint="default"/>
+        <w:sz w:val="20"/>
+      </w:rPr>
+    </w:lvl>
+    <w:lvl w:ilvl="3" w:tentative="1">
+      <w:start w:val="1"/>
+      <w:numFmt w:val="bullet"/>
+      <w:lvlText w:val=""/>
+      <w:lvlJc w:val="left"/>
+      <w:pPr>
+        <w:tabs>
+          <w:tab w:val="num" w:pos="2880"/>
+        </w:tabs>
+        <w:ind w:left="2880" w:hanging="360"/>
+      </w:pPr>
+      <w:rPr>
+        <w:rFonts w:ascii="Wingdings" w:hAnsi="Wingdings" w:hint="default"/>
+        <w:sz w:val="20"/>
+      </w:rPr>
+    </w:lvl>
+    <w:lvl w:ilvl="4" w:tentative="1">
+      <w:start w:val="1"/>
+      <w:numFmt w:val="bullet"/>
+      <w:lvlText w:val=""/>
+      <w:lvlJc w:val="left"/>
+      <w:pPr>
+        <w:tabs>
+          <w:tab w:val="num" w:pos="3600"/>
+        </w:tabs>
+        <w:ind w:left="3600" w:hanging="360"/>
+      </w:pPr>
+      <w:rPr>
+        <w:rFonts w:ascii="Wingdings" w:hAnsi="Wingdings" w:hint="default"/>
+        <w:sz w:val="20"/>
+      </w:rPr>
+    </w:lvl>
+    <w:lvl w:ilvl="5" w:tentative="1">
+      <w:start w:val="1"/>
+      <w:numFmt w:val="bullet"/>
+      <w:lvlText w:val=""/>
+      <w:lvlJc w:val="left"/>
+      <w:pPr>
+        <w:tabs>
+          <w:tab w:val="num" w:pos="4320"/>
+        </w:tabs>
+        <w:ind w:left="4320" w:hanging="360"/>
+      </w:pPr>
+      <w:rPr>
+        <w:rFonts w:ascii="Wingdings" w:hAnsi="Wingdings" w:hint="default"/>
+        <w:sz w:val="20"/>
+      </w:rPr>
+    </w:lvl>
+    <w:lvl w:ilvl="6" w:tentative="1">
+      <w:start w:val="1"/>
+      <w:numFmt w:val="bullet"/>
+      <w:lvlText w:val=""/>
+      <w:lvlJc w:val="left"/>
+      <w:pPr>
+        <w:tabs>
+          <w:tab w:val="num" w:pos="5040"/>
+        </w:tabs>
+        <w:ind w:left="5040" w:hanging="360"/>
+      </w:pPr>
+      <w:rPr>
+        <w:rFonts w:ascii="Wingdings" w:hAnsi="Wingdings" w:hint="default"/>
+        <w:sz w:val="20"/>
+      </w:rPr>
+    </w:lvl>
+    <w:lvl w:ilvl="7" w:tentative="1">
+      <w:start w:val="1"/>
+      <w:numFmt w:val="bullet"/>
+      <w:lvlText w:val=""/>
+      <w:lvlJc w:val="left"/>
+      <w:pPr>
+        <w:tabs>
+          <w:tab w:val="num" w:pos="5760"/>
+        </w:tabs>
+        <w:ind w:left="5760" w:hanging="360"/>
+      </w:pPr>
+      <w:rPr>
+        <w:rFonts w:ascii="Wingdings" w:hAnsi="Wingdings" w:hint="default"/>
+        <w:sz w:val="20"/>
+      </w:rPr>
+    </w:lvl>
+    <w:lvl w:ilvl="8" w:tentative="1">
+      <w:start w:val="1"/>
+      <w:numFmt w:val="bullet"/>
+      <w:lvlText w:val=""/>
+      <w:lvlJc w:val="left"/>
+      <w:pPr>
+        <w:tabs>
+          <w:tab w:val="num" w:pos="6480"/>
+        </w:tabs>
+        <w:ind w:left="6480" w:hanging="360"/>
+      </w:pPr>
+      <w:rPr>
+        <w:rFonts w:ascii="Wingdings" w:hAnsi="Wingdings" w:hint="default"/>
+        <w:sz w:val="20"/>
+      </w:rPr>
+    </w:lvl>
+  </w:abstractNum>
+  <w:abstractNum w:abstractNumId="5" w15:restartNumberingAfterBreak="0">
+    <w:nsid w:val="5B7F6098"/>
+    <w:multiLevelType w:val="multilevel"/>
+    <w:tmpl w:val="D44A93AE"/>
+    <w:lvl w:ilvl="0">
+      <w:start w:val="1"/>
+      <w:numFmt w:val="bullet"/>
+      <w:lvlText w:val=""/>
+      <w:lvlJc w:val="left"/>
+      <w:pPr>
+        <w:tabs>
+          <w:tab w:val="num" w:pos="720"/>
+        </w:tabs>
+        <w:ind w:left="720" w:hanging="360"/>
+      </w:pPr>
+      <w:rPr>
+        <w:rFonts w:ascii="Symbol" w:hAnsi="Symbol" w:hint="default"/>
+        <w:sz w:val="20"/>
+      </w:rPr>
+    </w:lvl>
+    <w:lvl w:ilvl="1" w:tentative="1">
+      <w:start w:val="1"/>
+      <w:numFmt w:val="bullet"/>
+      <w:lvlText w:val="o"/>
+      <w:lvlJc w:val="left"/>
+      <w:pPr>
+        <w:tabs>
+          <w:tab w:val="num" w:pos="1440"/>
+        </w:tabs>
+        <w:ind w:left="1440" w:hanging="360"/>
+      </w:pPr>
+      <w:rPr>
+        <w:rFonts w:ascii="Courier New" w:hAnsi="Courier New" w:hint="default"/>
+        <w:sz w:val="20"/>
+      </w:rPr>
+    </w:lvl>
+    <w:lvl w:ilvl="2" w:tentative="1">
+      <w:start w:val="1"/>
+      <w:numFmt w:val="bullet"/>
+      <w:lvlText w:val=""/>
+      <w:lvlJc w:val="left"/>
+      <w:pPr>
+        <w:tabs>
+          <w:tab w:val="num" w:pos="2160"/>
+        </w:tabs>
+        <w:ind w:left="2160" w:hanging="360"/>
+      </w:pPr>
+      <w:rPr>
+        <w:rFonts w:ascii="Wingdings" w:hAnsi="Wingdings" w:hint="default"/>
+        <w:sz w:val="20"/>
+      </w:rPr>
+    </w:lvl>
+    <w:lvl w:ilvl="3" w:tentative="1">
+      <w:start w:val="1"/>
+      <w:numFmt w:val="bullet"/>
+      <w:lvlText w:val=""/>
+      <w:lvlJc w:val="left"/>
+      <w:pPr>
+        <w:tabs>
+          <w:tab w:val="num" w:pos="2880"/>
+        </w:tabs>
+        <w:ind w:left="2880" w:hanging="360"/>
+      </w:pPr>
+      <w:rPr>
+        <w:rFonts w:ascii="Wingdings" w:hAnsi="Wingdings" w:hint="default"/>
+        <w:sz w:val="20"/>
+      </w:rPr>
+    </w:lvl>
+    <w:lvl w:ilvl="4" w:tentative="1">
+      <w:start w:val="1"/>
+      <w:numFmt w:val="bullet"/>
+      <w:lvlText w:val=""/>
+      <w:lvlJc w:val="left"/>
+      <w:pPr>
+        <w:tabs>
+          <w:tab w:val="num" w:pos="3600"/>
+        </w:tabs>
+        <w:ind w:left="3600" w:hanging="360"/>
+      </w:pPr>
+      <w:rPr>
+        <w:rFonts w:ascii="Wingdings" w:hAnsi="Wingdings" w:hint="default"/>
+        <w:sz w:val="20"/>
+      </w:rPr>
+    </w:lvl>
+    <w:lvl w:ilvl="5" w:tentative="1">
+      <w:start w:val="1"/>
+      <w:numFmt w:val="bullet"/>
+      <w:lvlText w:val=""/>
+      <w:lvlJc w:val="left"/>
+      <w:pPr>
+        <w:tabs>
+          <w:tab w:val="num" w:pos="4320"/>
+        </w:tabs>
+        <w:ind w:left="4320" w:hanging="360"/>
+      </w:pPr>
+      <w:rPr>
+        <w:rFonts w:ascii="Wingdings" w:hAnsi="Wingdings" w:hint="default"/>
+        <w:sz w:val="20"/>
+      </w:rPr>
+    </w:lvl>
+    <w:lvl w:ilvl="6" w:tentative="1">
+      <w:start w:val="1"/>
+      <w:numFmt w:val="bullet"/>
+      <w:lvlText w:val=""/>
+      <w:lvlJc w:val="left"/>
+      <w:pPr>
+        <w:tabs>
+          <w:tab w:val="num" w:pos="5040"/>
+        </w:tabs>
+        <w:ind w:left="5040" w:hanging="360"/>
+      </w:pPr>
+      <w:rPr>
+        <w:rFonts w:ascii="Wingdings" w:hAnsi="Wingdings" w:hint="default"/>
+        <w:sz w:val="20"/>
+      </w:rPr>
+    </w:lvl>
+    <w:lvl w:ilvl="7" w:tentative="1">
+      <w:start w:val="1"/>
+      <w:numFmt w:val="bullet"/>
+      <w:lvlText w:val=""/>
+      <w:lvlJc w:val="left"/>
+      <w:pPr>
+        <w:tabs>
+          <w:tab w:val="num" w:pos="5760"/>
+        </w:tabs>
+        <w:ind w:left="5760" w:hanging="360"/>
+      </w:pPr>
+      <w:rPr>
+        <w:rFonts w:ascii="Wingdings" w:hAnsi="Wingdings" w:hint="default"/>
+        <w:sz w:val="20"/>
+      </w:rPr>
+    </w:lvl>
+    <w:lvl w:ilvl="8" w:tentative="1">
+      <w:start w:val="1"/>
+      <w:numFmt w:val="bullet"/>
+      <w:lvlText w:val=""/>
+      <w:lvlJc w:val="left"/>
+      <w:pPr>
+        <w:tabs>
+          <w:tab w:val="num" w:pos="6480"/>
+        </w:tabs>
+        <w:ind w:left="6480" w:hanging="360"/>
+      </w:pPr>
+      <w:rPr>
+        <w:rFonts w:ascii="Wingdings" w:hAnsi="Wingdings" w:hint="default"/>
+        <w:sz w:val="20"/>
+      </w:rPr>
+    </w:lvl>
+  </w:abstractNum>
+  <w:abstractNum w:abstractNumId="6" w15:restartNumberingAfterBreak="0">
+    <w:nsid w:val="7B6F35D4"/>
+    <w:multiLevelType w:val="multilevel"/>
+    <w:tmpl w:val="8E282D5E"/>
+    <w:lvl w:ilvl="0">
+      <w:start w:val="1"/>
+      <w:numFmt w:val="bullet"/>
+      <w:lvlText w:val=""/>
+      <w:lvlJc w:val="left"/>
+      <w:pPr>
+        <w:tabs>
+          <w:tab w:val="num" w:pos="720"/>
+        </w:tabs>
+        <w:ind w:left="720" w:hanging="360"/>
+      </w:pPr>
+      <w:rPr>
+        <w:rFonts w:ascii="Symbol" w:hAnsi="Symbol" w:hint="default"/>
+        <w:sz w:val="20"/>
+      </w:rPr>
+    </w:lvl>
+    <w:lvl w:ilvl="1" w:tentative="1">
+      <w:start w:val="1"/>
+      <w:numFmt w:val="bullet"/>
+      <w:lvlText w:val="o"/>
+      <w:lvlJc w:val="left"/>
+      <w:pPr>
+        <w:tabs>
+          <w:tab w:val="num" w:pos="1440"/>
+        </w:tabs>
+        <w:ind w:left="1440" w:hanging="360"/>
+      </w:pPr>
+      <w:rPr>
+        <w:rFonts w:ascii="Courier New" w:hAnsi="Courier New" w:hint="default"/>
+        <w:sz w:val="20"/>
+      </w:rPr>
+    </w:lvl>
+    <w:lvl w:ilvl="2" w:tentative="1">
+      <w:start w:val="1"/>
+      <w:numFmt w:val="bullet"/>
+      <w:lvlText w:val=""/>
+      <w:lvlJc w:val="left"/>
+      <w:pPr>
+        <w:tabs>
+          <w:tab w:val="num" w:pos="2160"/>
+        </w:tabs>
+        <w:ind w:left="2160" w:hanging="360"/>
+      </w:pPr>
+      <w:rPr>
+        <w:rFonts w:ascii="Wingdings" w:hAnsi="Wingdings" w:hint="default"/>
+        <w:sz w:val="20"/>
+      </w:rPr>
+    </w:lvl>
+    <w:lvl w:ilvl="3" w:tentative="1">
+      <w:start w:val="1"/>
+      <w:numFmt w:val="bullet"/>
+      <w:lvlText w:val=""/>
+      <w:lvlJc w:val="left"/>
+      <w:pPr>
+        <w:tabs>
+          <w:tab w:val="num" w:pos="2880"/>
+        </w:tabs>
+        <w:ind w:left="2880" w:hanging="360"/>
+      </w:pPr>
+      <w:rPr>
+        <w:rFonts w:ascii="Wingdings" w:hAnsi="Wingdings" w:hint="default"/>
+        <w:sz w:val="20"/>
+      </w:rPr>
+    </w:lvl>
+    <w:lvl w:ilvl="4" w:tentative="1">
+      <w:start w:val="1"/>
+      <w:numFmt w:val="bullet"/>
+      <w:lvlText w:val=""/>
+      <w:lvlJc w:val="left"/>
+      <w:pPr>
+        <w:tabs>
+          <w:tab w:val="num" w:pos="3600"/>
+        </w:tabs>
+        <w:ind w:left="3600" w:hanging="360"/>
+      </w:pPr>
+      <w:rPr>
+        <w:rFonts w:ascii="Wingdings" w:hAnsi="Wingdings" w:hint="default"/>
+        <w:sz w:val="20"/>
+      </w:rPr>
+    </w:lvl>
+    <w:lvl w:ilvl="5" w:tentative="1">
+      <w:start w:val="1"/>
+      <w:numFmt w:val="bullet"/>
+      <w:lvlText w:val=""/>
+      <w:lvlJc w:val="left"/>
+      <w:pPr>
+        <w:tabs>
+          <w:tab w:val="num" w:pos="4320"/>
+        </w:tabs>
+        <w:ind w:left="4320" w:hanging="360"/>
+      </w:pPr>
+      <w:rPr>
+        <w:rFonts w:ascii="Wingdings" w:hAnsi="Wingdings" w:hint="default"/>
+        <w:sz w:val="20"/>
+      </w:rPr>
+    </w:lvl>
+    <w:lvl w:ilvl="6" w:tentative="1">
+      <w:start w:val="1"/>
+      <w:numFmt w:val="bullet"/>
+      <w:lvlText w:val=""/>
+      <w:lvlJc w:val="left"/>
+      <w:pPr>
+        <w:tabs>
+          <w:tab w:val="num" w:pos="5040"/>
+        </w:tabs>
+        <w:ind w:left="5040" w:hanging="360"/>
+      </w:pPr>
+      <w:rPr>
+        <w:rFonts w:ascii="Wingdings" w:hAnsi="Wingdings" w:hint="default"/>
+        <w:sz w:val="20"/>
+      </w:rPr>
+    </w:lvl>
+    <w:lvl w:ilvl="7" w:tentative="1">
+      <w:start w:val="1"/>
+      <w:numFmt w:val="bullet"/>
+      <w:lvlText w:val=""/>
+      <w:lvlJc w:val="left"/>
+      <w:pPr>
+        <w:tabs>
+          <w:tab w:val="num" w:pos="5760"/>
+        </w:tabs>
+        <w:ind w:left="5760" w:hanging="360"/>
+      </w:pPr>
+      <w:rPr>
+        <w:rFonts w:ascii="Wingdings" w:hAnsi="Wingdings" w:hint="default"/>
+        <w:sz w:val="20"/>
+      </w:rPr>
+    </w:lvl>
+    <w:lvl w:ilvl="8" w:tentative="1">
+      <w:start w:val="1"/>
+      <w:numFmt w:val="bullet"/>
+      <w:lvlText w:val=""/>
+      <w:lvlJc w:val="left"/>
+      <w:pPr>
+        <w:tabs>
+          <w:tab w:val="num" w:pos="6480"/>
+        </w:tabs>
+        <w:ind w:left="6480" w:hanging="360"/>
+      </w:pPr>
+      <w:rPr>
+        <w:rFonts w:ascii="Wingdings" w:hAnsi="Wingdings" w:hint="default"/>
+        <w:sz w:val="20"/>
+      </w:rPr>
+    </w:lvl>
+  </w:abstractNum>
   <w:num w:numId="1">
-    <w:abstractNumId w:val="0"/>
+    <w:abstractNumId w:val="1"/>
   </w:num>
   <w:num w:numId="2">
-    <w:abstractNumId w:val="0"/>
+    <w:abstractNumId w:val="1"/>
   </w:num>
   <w:num w:numId="3">
-    <w:abstractNumId w:val="0"/>
+    <w:abstractNumId w:val="1"/>
   </w:num>
   <w:num w:numId="4">
-    <w:abstractNumId w:val="0"/>
+    <w:abstractNumId w:val="1"/>
   </w:num>
   <w:num w:numId="5">
-    <w:abstractNumId w:val="0"/>
+    <w:abstractNumId w:val="1"/>
   </w:num>
   <w:num w:numId="6">
-    <w:abstractNumId w:val="0"/>
+    <w:abstractNumId w:val="1"/>
   </w:num>
   <w:num w:numId="7">
-    <w:abstractNumId w:val="0"/>
+    <w:abstractNumId w:val="1"/>
   </w:num>
   <w:num w:numId="8">
-    <w:abstractNumId w:val="0"/>
+    <w:abstractNumId w:val="1"/>
   </w:num>
   <w:num w:numId="9">
-    <w:abstractNumId w:val="0"/>
+    <w:abstractNumId w:val="1"/>
   </w:num>
   <w:num w:numId="10">
-    <w:abstractNumId w:val="0"/>
+    <w:abstractNumId w:val="1"/>
   </w:num>
   <w:num w:numId="11">
-    <w:abstractNumId w:val="0"/>
+    <w:abstractNumId w:val="1"/>
   </w:num>
   <w:num w:numId="12">
-    <w:abstractNumId w:val="0"/>
+    <w:abstractNumId w:val="1"/>
   </w:num>
   <w:num w:numId="13">
-    <w:abstractNumId w:val="0"/>
+    <w:abstractNumId w:val="1"/>
   </w:num>
   <w:num w:numId="14">
-    <w:abstractNumId w:val="0"/>
+    <w:abstractNumId w:val="1"/>
   </w:num>
   <w:num w:numId="15">
-    <w:abstractNumId w:val="0"/>
+    <w:abstractNumId w:val="1"/>
   </w:num>
   <w:num w:numId="16">
-    <w:abstractNumId w:val="0"/>
+    <w:abstractNumId w:val="1"/>
   </w:num>
   <w:num w:numId="17">
-    <w:abstractNumId w:val="0"/>
+    <w:abstractNumId w:val="1"/>
   </w:num>
   <w:num w:numId="18">
-    <w:abstractNumId w:val="0"/>
+    <w:abstractNumId w:val="1"/>
   </w:num>
   <w:num w:numId="19">
-    <w:abstractNumId w:val="0"/>
+    <w:abstractNumId w:val="1"/>
   </w:num>
   <w:num w:numId="20">
+    <w:abstractNumId w:val="1"/>
+  </w:num>
+  <w:num w:numId="21">
+    <w:abstractNumId w:val="4"/>
+  </w:num>
+  <w:num w:numId="22">
+    <w:abstractNumId w:val="3"/>
+  </w:num>
+  <w:num w:numId="23">
+    <w:abstractNumId w:val="2"/>
+  </w:num>
+  <w:num w:numId="24">
+    <w:abstractNumId w:val="6"/>
+  </w:num>
+  <w:num w:numId="25">
+    <w:abstractNumId w:val="5"/>
+  </w:num>
+  <w:num w:numId="26">
     <w:abstractNumId w:val="0"/>
   </w:num>
 </w:numbering>

</xml_diff>

<commit_message>
Wrote 3rd draft for (2.3 User Classes and Characteristics)
</commit_message>
<xml_diff>
--- a/SRS_document/Drafts/2._Overall_Description/2.3_User_Classes_and_Characteristics.docx
+++ b/SRS_document/Drafts/2._Overall_Description/2.3_User_Classes_and_Characteristics.docx
@@ -815,6 +815,286 @@
           <w:szCs w:val="24"/>
         </w:rPr>
         <w:t>Reviews bills, fuel costs, taxes, service, and registration expenses.</w:t>
+      </w:r>
+    </w:p>
+    <w:p/>
+    <w:p/>
+    <w:p/>
+    <w:p/>
+    <w:p/>
+    <w:p>
+      <w:pPr>
+        <w:numPr>
+          <w:ilvl w:val="0"/>
+          <w:numId w:val="20"/>
+        </w:numPr>
+        <w:spacing w:before="100" w:beforeAutospacing="1" w:after="100" w:afterAutospacing="1" w:line="240" w:lineRule="auto"/>
+        <w:ind w:left="0" w:firstLine="0"/>
+        <w:outlineLvl w:val="1"/>
+        <w:rPr>
+          <w:rFonts w:ascii="Times New Roman" w:eastAsia="Times New Roman" w:hAnsi="Times New Roman" w:cs="Times New Roman"/>
+          <w:b/>
+          <w:bCs/>
+          <w:sz w:val="36"/>
+          <w:szCs w:val="36"/>
+        </w:rPr>
+      </w:pPr>
+      <w:r>
+        <w:rPr>
+          <w:rFonts w:ascii="Times New Roman" w:eastAsia="Times New Roman" w:hAnsi="Times New Roman" w:cs="Times New Roman"/>
+          <w:b/>
+          <w:bCs/>
+          <w:sz w:val="36"/>
+          <w:szCs w:val="36"/>
+        </w:rPr>
+        <w:t>Draft 3: Paragraphs with Summary Bullets</w:t>
+      </w:r>
+    </w:p>
+    <w:p>
+      <w:pPr>
+        <w:spacing w:beforeAutospacing="1" w:after="100" w:afterAutospacing="1" w:line="240" w:lineRule="auto"/>
+        <w:rPr>
+          <w:rFonts w:ascii="Times New Roman" w:eastAsia="Times New Roman" w:hAnsi="Times New Roman" w:cs="Times New Roman"/>
+          <w:sz w:val="24"/>
+          <w:szCs w:val="24"/>
+        </w:rPr>
+      </w:pPr>
+      <w:r>
+        <w:rPr>
+          <w:rFonts w:ascii="Times New Roman" w:eastAsia="Times New Roman" w:hAnsi="Times New Roman" w:cs="Times New Roman"/>
+          <w:b/>
+          <w:bCs/>
+          <w:sz w:val="24"/>
+          <w:szCs w:val="24"/>
+        </w:rPr>
+        <w:t>2.3 User Classes and Characteristics</w:t>
+      </w:r>
+    </w:p>
+    <w:p>
+      <w:pPr>
+        <w:spacing w:before="100" w:beforeAutospacing="1" w:after="100" w:afterAutospacing="1" w:line="240" w:lineRule="auto"/>
+        <w:rPr>
+          <w:rFonts w:ascii="Times New Roman" w:eastAsia="Times New Roman" w:hAnsi="Times New Roman" w:cs="Times New Roman"/>
+          <w:sz w:val="24"/>
+          <w:szCs w:val="24"/>
+        </w:rPr>
+      </w:pPr>
+      <w:r>
+        <w:rPr>
+          <w:rFonts w:ascii="Times New Roman" w:eastAsia="Times New Roman" w:hAnsi="Times New Roman" w:cs="Times New Roman"/>
+          <w:sz w:val="24"/>
+          <w:szCs w:val="24"/>
+        </w:rPr>
+        <w:t xml:space="preserve">The </w:t>
+      </w:r>
+      <w:proofErr w:type="spellStart"/>
+      <w:r>
+        <w:rPr>
+          <w:rFonts w:ascii="Times New Roman" w:eastAsia="Times New Roman" w:hAnsi="Times New Roman" w:cs="Times New Roman"/>
+          <w:sz w:val="24"/>
+          <w:szCs w:val="24"/>
+        </w:rPr>
+        <w:t>Syarti</w:t>
+      </w:r>
+      <w:proofErr w:type="spellEnd"/>
+      <w:r>
+        <w:rPr>
+          <w:rFonts w:ascii="Times New Roman" w:eastAsia="Times New Roman" w:hAnsi="Times New Roman" w:cs="Times New Roman"/>
+          <w:sz w:val="24"/>
+          <w:szCs w:val="24"/>
+        </w:rPr>
+        <w:t xml:space="preserve"> system serves three main categories of users: Customers, Admins, and Employees. Each user class has unique system access and responsibilities based on their role in the rental workflow.</w:t>
+      </w:r>
+    </w:p>
+    <w:p>
+      <w:pPr>
+        <w:spacing w:before="100" w:beforeAutospacing="1" w:after="100" w:afterAutospacing="1" w:line="240" w:lineRule="auto"/>
+        <w:rPr>
+          <w:rFonts w:ascii="Times New Roman" w:eastAsia="Times New Roman" w:hAnsi="Times New Roman" w:cs="Times New Roman"/>
+          <w:sz w:val="24"/>
+          <w:szCs w:val="24"/>
+        </w:rPr>
+      </w:pPr>
+      <w:r>
+        <w:rPr>
+          <w:rFonts w:ascii="Times New Roman" w:eastAsia="Times New Roman" w:hAnsi="Times New Roman" w:cs="Times New Roman"/>
+          <w:sz w:val="24"/>
+          <w:szCs w:val="24"/>
+        </w:rPr>
+        <w:t>Customers are the primary end users who will interact with the system to rent vehicles. They are expected to use mobile phones or personal computers and may not have advanced technical experience. The system offers them access to features such as browsing cars, making or canceling reservations, managing account settings and documents, and viewing or submitting feedback.</w:t>
+      </w:r>
+    </w:p>
+    <w:p>
+      <w:pPr>
+        <w:spacing w:before="100" w:beforeAutospacing="1" w:after="100" w:afterAutospacing="1" w:line="240" w:lineRule="auto"/>
+        <w:rPr>
+          <w:rFonts w:ascii="Times New Roman" w:eastAsia="Times New Roman" w:hAnsi="Times New Roman" w:cs="Times New Roman"/>
+          <w:sz w:val="24"/>
+          <w:szCs w:val="24"/>
+        </w:rPr>
+      </w:pPr>
+      <w:r>
+        <w:rPr>
+          <w:rFonts w:ascii="Times New Roman" w:eastAsia="Times New Roman" w:hAnsi="Times New Roman" w:cs="Times New Roman"/>
+          <w:sz w:val="24"/>
+          <w:szCs w:val="24"/>
+        </w:rPr>
+        <w:t>Admins are business operators who oversee system-wide operations. They require access to fleet data, booking approvals, customer profiles, and a range of financial reports. Admins are expected to be familiar with web-based tools and use the system frequently for managerial decision-making.</w:t>
+      </w:r>
+    </w:p>
+    <w:p>
+      <w:pPr>
+        <w:spacing w:before="100" w:beforeAutospacing="1" w:after="100" w:afterAutospacing="1" w:line="240" w:lineRule="auto"/>
+        <w:rPr>
+          <w:rFonts w:ascii="Times New Roman" w:eastAsia="Times New Roman" w:hAnsi="Times New Roman" w:cs="Times New Roman"/>
+          <w:sz w:val="24"/>
+          <w:szCs w:val="24"/>
+        </w:rPr>
+      </w:pPr>
+      <w:r>
+        <w:rPr>
+          <w:rFonts w:ascii="Times New Roman" w:eastAsia="Times New Roman" w:hAnsi="Times New Roman" w:cs="Times New Roman"/>
+          <w:sz w:val="24"/>
+          <w:szCs w:val="24"/>
+        </w:rPr>
+        <w:t>Employees are divided into specialized user roles. Pickup/Dropoff Handlers coordinate car exchanges with customers. Fleet Managers maintain technical and legal vehicle records. Legal Verifiers handle customer identity verification and screening. Accountants are responsible for tracking all financial operations.</w:t>
+      </w:r>
+    </w:p>
+    <w:p>
+      <w:pPr>
+        <w:numPr>
+          <w:ilvl w:val="0"/>
+          <w:numId w:val="20"/>
+        </w:numPr>
+        <w:spacing w:before="100" w:beforeAutospacing="1" w:after="100" w:afterAutospacing="1" w:line="240" w:lineRule="auto"/>
+        <w:ind w:left="720" w:firstLine="0"/>
+        <w:outlineLvl w:val="2"/>
+        <w:rPr>
+          <w:rFonts w:ascii="Times New Roman" w:eastAsia="Times New Roman" w:hAnsi="Times New Roman" w:cs="Times New Roman"/>
+          <w:b/>
+          <w:bCs/>
+          <w:sz w:val="27"/>
+          <w:szCs w:val="27"/>
+        </w:rPr>
+      </w:pPr>
+      <w:r>
+        <w:rPr>
+          <w:rFonts w:ascii="Segoe UI Emoji" w:eastAsia="Times New Roman" w:hAnsi="Segoe UI Emoji" w:cs="Segoe UI Emoji"/>
+          <w:b/>
+          <w:bCs/>
+          <w:sz w:val="27"/>
+          <w:szCs w:val="27"/>
+        </w:rPr>
+        <w:t>🔹</w:t>
+      </w:r>
+      <w:r>
+        <w:rPr>
+          <w:rFonts w:ascii="Times New Roman" w:eastAsia="Times New Roman" w:hAnsi="Times New Roman" w:cs="Times New Roman"/>
+          <w:b/>
+          <w:bCs/>
+          <w:sz w:val="27"/>
+          <w:szCs w:val="27"/>
+        </w:rPr>
+        <w:t xml:space="preserve"> Summary:</w:t>
+      </w:r>
+    </w:p>
+    <w:p>
+      <w:pPr>
+        <w:numPr>
+          <w:ilvl w:val="0"/>
+          <w:numId w:val="27"/>
+        </w:numPr>
+        <w:spacing w:before="100" w:beforeAutospacing="1" w:after="100" w:afterAutospacing="1" w:line="240" w:lineRule="auto"/>
+        <w:ind w:left="1440"/>
+        <w:rPr>
+          <w:rFonts w:ascii="Times New Roman" w:eastAsia="Times New Roman" w:hAnsi="Times New Roman" w:cs="Times New Roman"/>
+          <w:sz w:val="24"/>
+          <w:szCs w:val="24"/>
+        </w:rPr>
+      </w:pPr>
+      <w:r>
+        <w:rPr>
+          <w:rFonts w:ascii="Times New Roman" w:eastAsia="Times New Roman" w:hAnsi="Times New Roman" w:cs="Times New Roman"/>
+          <w:b/>
+          <w:bCs/>
+          <w:sz w:val="24"/>
+          <w:szCs w:val="24"/>
+        </w:rPr>
+        <w:t>Customers:</w:t>
+      </w:r>
+      <w:r>
+        <w:rPr>
+          <w:rFonts w:ascii="Times New Roman" w:eastAsia="Times New Roman" w:hAnsi="Times New Roman" w:cs="Times New Roman"/>
+          <w:sz w:val="24"/>
+          <w:szCs w:val="24"/>
+        </w:rPr>
+        <w:t xml:space="preserve"> Rent and manage bookings; low technical knowledge.</w:t>
+      </w:r>
+    </w:p>
+    <w:p>
+      <w:pPr>
+        <w:numPr>
+          <w:ilvl w:val="0"/>
+          <w:numId w:val="27"/>
+        </w:numPr>
+        <w:spacing w:before="100" w:beforeAutospacing="1" w:after="100" w:afterAutospacing="1" w:line="240" w:lineRule="auto"/>
+        <w:ind w:left="1440"/>
+        <w:rPr>
+          <w:rFonts w:ascii="Times New Roman" w:eastAsia="Times New Roman" w:hAnsi="Times New Roman" w:cs="Times New Roman"/>
+          <w:sz w:val="24"/>
+          <w:szCs w:val="24"/>
+        </w:rPr>
+      </w:pPr>
+      <w:r>
+        <w:rPr>
+          <w:rFonts w:ascii="Times New Roman" w:eastAsia="Times New Roman" w:hAnsi="Times New Roman" w:cs="Times New Roman"/>
+          <w:b/>
+          <w:bCs/>
+          <w:sz w:val="24"/>
+          <w:szCs w:val="24"/>
+        </w:rPr>
+        <w:t>Admins:</w:t>
+      </w:r>
+      <w:r>
+        <w:rPr>
+          <w:rFonts w:ascii="Times New Roman" w:eastAsia="Times New Roman" w:hAnsi="Times New Roman" w:cs="Times New Roman"/>
+          <w:sz w:val="24"/>
+          <w:szCs w:val="24"/>
+        </w:rPr>
+        <w:t xml:space="preserve"> Full control over system; high responsibility.</w:t>
+      </w:r>
+    </w:p>
+    <w:p>
+      <w:pPr>
+        <w:numPr>
+          <w:ilvl w:val="0"/>
+          <w:numId w:val="27"/>
+        </w:numPr>
+        <w:spacing w:before="100" w:beforeAutospacing="1" w:after="100" w:afterAutospacing="1" w:line="240" w:lineRule="auto"/>
+        <w:ind w:left="1440"/>
+        <w:rPr>
+          <w:rFonts w:ascii="Times New Roman" w:eastAsia="Times New Roman" w:hAnsi="Times New Roman" w:cs="Times New Roman"/>
+          <w:sz w:val="24"/>
+          <w:szCs w:val="24"/>
+        </w:rPr>
+      </w:pPr>
+      <w:r>
+        <w:rPr>
+          <w:rFonts w:ascii="Times New Roman" w:eastAsia="Times New Roman" w:hAnsi="Times New Roman" w:cs="Times New Roman"/>
+          <w:b/>
+          <w:bCs/>
+          <w:sz w:val="24"/>
+          <w:szCs w:val="24"/>
+        </w:rPr>
+        <w:t>Employees:</w:t>
+      </w:r>
+      <w:r>
+        <w:rPr>
+          <w:rFonts w:ascii="Times New Roman" w:eastAsia="Times New Roman" w:hAnsi="Times New Roman" w:cs="Times New Roman"/>
+          <w:sz w:val="24"/>
+          <w:szCs w:val="24"/>
+        </w:rPr>
+        <w:t xml:space="preserve"> Role-specific access (pickup, fleet, legal, accounting).</w:t>
       </w:r>
     </w:p>
     <w:p/>
@@ -1077,6 +1357,155 @@
     </w:lvl>
   </w:abstractNum>
   <w:abstractNum w:abstractNumId="2" w15:restartNumberingAfterBreak="0">
+    <w:nsid w:val="15603136"/>
+    <w:multiLevelType w:val="multilevel"/>
+    <w:tmpl w:val="31A00E4C"/>
+    <w:lvl w:ilvl="0">
+      <w:start w:val="1"/>
+      <w:numFmt w:val="bullet"/>
+      <w:lvlText w:val=""/>
+      <w:lvlJc w:val="left"/>
+      <w:pPr>
+        <w:tabs>
+          <w:tab w:val="num" w:pos="720"/>
+        </w:tabs>
+        <w:ind w:left="720" w:hanging="360"/>
+      </w:pPr>
+      <w:rPr>
+        <w:rFonts w:ascii="Symbol" w:hAnsi="Symbol" w:hint="default"/>
+        <w:sz w:val="20"/>
+      </w:rPr>
+    </w:lvl>
+    <w:lvl w:ilvl="1" w:tentative="1">
+      <w:start w:val="1"/>
+      <w:numFmt w:val="bullet"/>
+      <w:lvlText w:val="o"/>
+      <w:lvlJc w:val="left"/>
+      <w:pPr>
+        <w:tabs>
+          <w:tab w:val="num" w:pos="1440"/>
+        </w:tabs>
+        <w:ind w:left="1440" w:hanging="360"/>
+      </w:pPr>
+      <w:rPr>
+        <w:rFonts w:ascii="Courier New" w:hAnsi="Courier New" w:hint="default"/>
+        <w:sz w:val="20"/>
+      </w:rPr>
+    </w:lvl>
+    <w:lvl w:ilvl="2" w:tentative="1">
+      <w:start w:val="1"/>
+      <w:numFmt w:val="bullet"/>
+      <w:lvlText w:val=""/>
+      <w:lvlJc w:val="left"/>
+      <w:pPr>
+        <w:tabs>
+          <w:tab w:val="num" w:pos="2160"/>
+        </w:tabs>
+        <w:ind w:left="2160" w:hanging="360"/>
+      </w:pPr>
+      <w:rPr>
+        <w:rFonts w:ascii="Wingdings" w:hAnsi="Wingdings" w:hint="default"/>
+        <w:sz w:val="20"/>
+      </w:rPr>
+    </w:lvl>
+    <w:lvl w:ilvl="3" w:tentative="1">
+      <w:start w:val="1"/>
+      <w:numFmt w:val="bullet"/>
+      <w:lvlText w:val=""/>
+      <w:lvlJc w:val="left"/>
+      <w:pPr>
+        <w:tabs>
+          <w:tab w:val="num" w:pos="2880"/>
+        </w:tabs>
+        <w:ind w:left="2880" w:hanging="360"/>
+      </w:pPr>
+      <w:rPr>
+        <w:rFonts w:ascii="Wingdings" w:hAnsi="Wingdings" w:hint="default"/>
+        <w:sz w:val="20"/>
+      </w:rPr>
+    </w:lvl>
+    <w:lvl w:ilvl="4" w:tentative="1">
+      <w:start w:val="1"/>
+      <w:numFmt w:val="bullet"/>
+      <w:lvlText w:val=""/>
+      <w:lvlJc w:val="left"/>
+      <w:pPr>
+        <w:tabs>
+          <w:tab w:val="num" w:pos="3600"/>
+        </w:tabs>
+        <w:ind w:left="3600" w:hanging="360"/>
+      </w:pPr>
+      <w:rPr>
+        <w:rFonts w:ascii="Wingdings" w:hAnsi="Wingdings" w:hint="default"/>
+        <w:sz w:val="20"/>
+      </w:rPr>
+    </w:lvl>
+    <w:lvl w:ilvl="5" w:tentative="1">
+      <w:start w:val="1"/>
+      <w:numFmt w:val="bullet"/>
+      <w:lvlText w:val=""/>
+      <w:lvlJc w:val="left"/>
+      <w:pPr>
+        <w:tabs>
+          <w:tab w:val="num" w:pos="4320"/>
+        </w:tabs>
+        <w:ind w:left="4320" w:hanging="360"/>
+      </w:pPr>
+      <w:rPr>
+        <w:rFonts w:ascii="Wingdings" w:hAnsi="Wingdings" w:hint="default"/>
+        <w:sz w:val="20"/>
+      </w:rPr>
+    </w:lvl>
+    <w:lvl w:ilvl="6" w:tentative="1">
+      <w:start w:val="1"/>
+      <w:numFmt w:val="bullet"/>
+      <w:lvlText w:val=""/>
+      <w:lvlJc w:val="left"/>
+      <w:pPr>
+        <w:tabs>
+          <w:tab w:val="num" w:pos="5040"/>
+        </w:tabs>
+        <w:ind w:left="5040" w:hanging="360"/>
+      </w:pPr>
+      <w:rPr>
+        <w:rFonts w:ascii="Wingdings" w:hAnsi="Wingdings" w:hint="default"/>
+        <w:sz w:val="20"/>
+      </w:rPr>
+    </w:lvl>
+    <w:lvl w:ilvl="7" w:tentative="1">
+      <w:start w:val="1"/>
+      <w:numFmt w:val="bullet"/>
+      <w:lvlText w:val=""/>
+      <w:lvlJc w:val="left"/>
+      <w:pPr>
+        <w:tabs>
+          <w:tab w:val="num" w:pos="5760"/>
+        </w:tabs>
+        <w:ind w:left="5760" w:hanging="360"/>
+      </w:pPr>
+      <w:rPr>
+        <w:rFonts w:ascii="Wingdings" w:hAnsi="Wingdings" w:hint="default"/>
+        <w:sz w:val="20"/>
+      </w:rPr>
+    </w:lvl>
+    <w:lvl w:ilvl="8" w:tentative="1">
+      <w:start w:val="1"/>
+      <w:numFmt w:val="bullet"/>
+      <w:lvlText w:val=""/>
+      <w:lvlJc w:val="left"/>
+      <w:pPr>
+        <w:tabs>
+          <w:tab w:val="num" w:pos="6480"/>
+        </w:tabs>
+        <w:ind w:left="6480" w:hanging="360"/>
+      </w:pPr>
+      <w:rPr>
+        <w:rFonts w:ascii="Wingdings" w:hAnsi="Wingdings" w:hint="default"/>
+        <w:sz w:val="20"/>
+      </w:rPr>
+    </w:lvl>
+  </w:abstractNum>
+  <w:abstractNum w:abstractNumId="3" w15:restartNumberingAfterBreak="0">
     <w:nsid w:val="1C326F52"/>
     <w:multiLevelType w:val="multilevel"/>
     <w:tmpl w:val="B352F718"/>
@@ -1225,7 +1654,7 @@
       </w:rPr>
     </w:lvl>
   </w:abstractNum>
-  <w:abstractNum w:abstractNumId="3" w15:restartNumberingAfterBreak="0">
+  <w:abstractNum w:abstractNumId="4" w15:restartNumberingAfterBreak="0">
     <w:nsid w:val="1C925431"/>
     <w:multiLevelType w:val="multilevel"/>
     <w:tmpl w:val="3EACB6B2"/>
@@ -1374,7 +1803,7 @@
       </w:rPr>
     </w:lvl>
   </w:abstractNum>
-  <w:abstractNum w:abstractNumId="4" w15:restartNumberingAfterBreak="0">
+  <w:abstractNum w:abstractNumId="5" w15:restartNumberingAfterBreak="0">
     <w:nsid w:val="343B0650"/>
     <w:multiLevelType w:val="multilevel"/>
     <w:tmpl w:val="D31C99DC"/>
@@ -1523,7 +1952,7 @@
       </w:rPr>
     </w:lvl>
   </w:abstractNum>
-  <w:abstractNum w:abstractNumId="5" w15:restartNumberingAfterBreak="0">
+  <w:abstractNum w:abstractNumId="6" w15:restartNumberingAfterBreak="0">
     <w:nsid w:val="5B7F6098"/>
     <w:multiLevelType w:val="multilevel"/>
     <w:tmpl w:val="D44A93AE"/>
@@ -1672,7 +2101,7 @@
       </w:rPr>
     </w:lvl>
   </w:abstractNum>
-  <w:abstractNum w:abstractNumId="6" w15:restartNumberingAfterBreak="0">
+  <w:abstractNum w:abstractNumId="7" w15:restartNumberingAfterBreak="0">
     <w:nsid w:val="7B6F35D4"/>
     <w:multiLevelType w:val="multilevel"/>
     <w:tmpl w:val="8E282D5E"/>
@@ -1882,22 +2311,25 @@
     <w:abstractNumId w:val="1"/>
   </w:num>
   <w:num w:numId="21">
+    <w:abstractNumId w:val="5"/>
+  </w:num>
+  <w:num w:numId="22">
     <w:abstractNumId w:val="4"/>
   </w:num>
-  <w:num w:numId="22">
+  <w:num w:numId="23">
     <w:abstractNumId w:val="3"/>
   </w:num>
-  <w:num w:numId="23">
-    <w:abstractNumId w:val="2"/>
-  </w:num>
   <w:num w:numId="24">
-    <w:abstractNumId w:val="6"/>
+    <w:abstractNumId w:val="7"/>
   </w:num>
   <w:num w:numId="25">
-    <w:abstractNumId w:val="5"/>
+    <w:abstractNumId w:val="6"/>
   </w:num>
   <w:num w:numId="26">
     <w:abstractNumId w:val="0"/>
+  </w:num>
+  <w:num w:numId="27">
+    <w:abstractNumId w:val="2"/>
   </w:num>
 </w:numbering>
 </file>

</xml_diff>

<commit_message>
Chose draft2 with refines
</commit_message>
<xml_diff>
--- a/SRS_document/Drafts/2._Overall_Description/2.3_User_Classes_and_Characteristics.docx
+++ b/SRS_document/Drafts/2._Overall_Description/2.3_User_Classes_and_Characteristics.docx
@@ -57,13 +57,15 @@
           <w:rFonts w:ascii="Times New Roman" w:eastAsia="Times New Roman" w:hAnsi="Times New Roman" w:cs="Times New Roman"/>
           <w:sz w:val="24"/>
           <w:szCs w:val="24"/>
-        </w:rPr>
-      </w:pPr>
-      <w:r>
-        <w:rPr>
-          <w:rFonts w:ascii="Times New Roman" w:eastAsia="Times New Roman" w:hAnsi="Times New Roman" w:cs="Times New Roman"/>
-          <w:sz w:val="24"/>
-          <w:szCs w:val="24"/>
+          <w:highlight w:val="red"/>
+        </w:rPr>
+      </w:pPr>
+      <w:r>
+        <w:rPr>
+          <w:rFonts w:ascii="Times New Roman" w:eastAsia="Times New Roman" w:hAnsi="Times New Roman" w:cs="Times New Roman"/>
+          <w:sz w:val="24"/>
+          <w:szCs w:val="24"/>
+          <w:highlight w:val="green"/>
         </w:rPr>
         <w:t xml:space="preserve">The </w:t>
       </w:r>
@@ -73,6 +75,7 @@
           <w:rFonts w:ascii="Times New Roman" w:eastAsia="Times New Roman" w:hAnsi="Times New Roman" w:cs="Times New Roman"/>
           <w:sz w:val="24"/>
           <w:szCs w:val="24"/>
+          <w:highlight w:val="green"/>
         </w:rPr>
         <w:t>Syarti</w:t>
       </w:r>
@@ -82,8 +85,26 @@
           <w:rFonts w:ascii="Times New Roman" w:eastAsia="Times New Roman" w:hAnsi="Times New Roman" w:cs="Times New Roman"/>
           <w:sz w:val="24"/>
           <w:szCs w:val="24"/>
-        </w:rPr>
-        <w:t xml:space="preserve"> system is designed to support multiple user types, each with distinct roles and responsibilities. These user classes include Customers, Admins, and various categories of Employees. The user interface is primarily in Arabic and designed to accommodate users with varying levels of technical expertise.</w:t>
+          <w:highlight w:val="green"/>
+        </w:rPr>
+        <w:t xml:space="preserve"> system is designed to support multiple user types, each with distinct roles and responsibilities. These user classes include Customers, Admins, and various categories of Employees</w:t>
+      </w:r>
+      <w:r>
+        <w:rPr>
+          <w:rFonts w:ascii="Times New Roman" w:eastAsia="Times New Roman" w:hAnsi="Times New Roman" w:cs="Times New Roman"/>
+          <w:sz w:val="24"/>
+          <w:szCs w:val="24"/>
+        </w:rPr>
+        <w:t xml:space="preserve">. </w:t>
+      </w:r>
+      <w:r>
+        <w:rPr>
+          <w:rFonts w:ascii="Times New Roman" w:eastAsia="Times New Roman" w:hAnsi="Times New Roman" w:cs="Times New Roman"/>
+          <w:sz w:val="24"/>
+          <w:szCs w:val="24"/>
+          <w:highlight w:val="red"/>
+        </w:rPr>
+        <w:t>The user interface is primarily in Arabic and designed to accommodate users with varying levels of technical expertise.</w:t>
       </w:r>
     </w:p>
     <w:p>
@@ -93,6 +114,7 @@
           <w:rFonts w:ascii="Times New Roman" w:eastAsia="Times New Roman" w:hAnsi="Times New Roman" w:cs="Times New Roman"/>
           <w:sz w:val="24"/>
           <w:szCs w:val="24"/>
+          <w:highlight w:val="red"/>
         </w:rPr>
       </w:pPr>
       <w:r>
@@ -102,6 +124,7 @@
           <w:bCs/>
           <w:sz w:val="24"/>
           <w:szCs w:val="24"/>
+          <w:highlight w:val="red"/>
         </w:rPr>
         <w:t>Customers</w:t>
       </w:r>
@@ -110,6 +133,7 @@
           <w:rFonts w:ascii="Times New Roman" w:eastAsia="Times New Roman" w:hAnsi="Times New Roman" w:cs="Times New Roman"/>
           <w:sz w:val="24"/>
           <w:szCs w:val="24"/>
+          <w:highlight w:val="red"/>
         </w:rPr>
         <w:t xml:space="preserve"> represent the general public who wish to rent vehicles. They interact with the system to browse available cars, make reservations, process payments, and manage personal profiles. The system aims to provide a user-friendly, mobile-responsive experience tailored to Arabic-speaking users with minimal technical background.</w:t>
       </w:r>
@@ -121,6 +145,7 @@
           <w:rFonts w:ascii="Times New Roman" w:eastAsia="Times New Roman" w:hAnsi="Times New Roman" w:cs="Times New Roman"/>
           <w:sz w:val="24"/>
           <w:szCs w:val="24"/>
+          <w:highlight w:val="red"/>
         </w:rPr>
       </w:pPr>
       <w:r>
@@ -130,6 +155,7 @@
           <w:bCs/>
           <w:sz w:val="24"/>
           <w:szCs w:val="24"/>
+          <w:highlight w:val="red"/>
         </w:rPr>
         <w:t>Admins</w:t>
       </w:r>
@@ -138,6 +164,7 @@
           <w:rFonts w:ascii="Times New Roman" w:eastAsia="Times New Roman" w:hAnsi="Times New Roman" w:cs="Times New Roman"/>
           <w:sz w:val="24"/>
           <w:szCs w:val="24"/>
+          <w:highlight w:val="red"/>
         </w:rPr>
         <w:t xml:space="preserve"> are typically the rental agency owners or high-level managers. They require full access to all operational, financial, and administrative features of the system. Admins are expected to be moderately tech-savvy and use the system to manage the vehicle fleet, approve bookings, track expenses, and oversee customer data and feedback.</w:t>
       </w:r>
@@ -158,6 +185,7 @@
           <w:bCs/>
           <w:sz w:val="24"/>
           <w:szCs w:val="24"/>
+          <w:highlight w:val="red"/>
         </w:rPr>
         <w:t>Employees</w:t>
       </w:r>
@@ -166,8 +194,26 @@
           <w:rFonts w:ascii="Times New Roman" w:eastAsia="Times New Roman" w:hAnsi="Times New Roman" w:cs="Times New Roman"/>
           <w:sz w:val="24"/>
           <w:szCs w:val="24"/>
-        </w:rPr>
-        <w:t xml:space="preserve"> are divided into specialized roles. Pickup/Dropoff Handlers manage car handovers and communicate directly with customers. Fleet Managers maintain vehicle information and service schedules. Legal Verifiers are responsible for validating customer documents and conducting background checks. Accountants review all financial data including taxes, fuel costs, and service expenses. Each employee role has tailored system access suited to their specific tasks.</w:t>
+          <w:highlight w:val="red"/>
+        </w:rPr>
+        <w:t xml:space="preserve"> are divided into specialized roles. Pickup/Dropoff Handlers manage car handovers and communicate directly with customers. Fleet Managers maintain vehicle information and service schedules. Legal Verifiers are responsible for validating customer documents and conducting background checks. Accountants review all financial data including taxes, fuel costs, and service expenses.</w:t>
+      </w:r>
+      <w:r>
+        <w:rPr>
+          <w:rFonts w:ascii="Times New Roman" w:eastAsia="Times New Roman" w:hAnsi="Times New Roman" w:cs="Times New Roman"/>
+          <w:sz w:val="24"/>
+          <w:szCs w:val="24"/>
+        </w:rPr>
+        <w:t xml:space="preserve"> </w:t>
+      </w:r>
+      <w:r>
+        <w:rPr>
+          <w:rFonts w:ascii="Times New Roman" w:eastAsia="Times New Roman" w:hAnsi="Times New Roman" w:cs="Times New Roman"/>
+          <w:sz w:val="24"/>
+          <w:szCs w:val="24"/>
+          <w:highlight w:val="green"/>
+        </w:rPr>
+        <w:t>Each employee role has tailored system access suited to their specific tasks.</w:t>
       </w:r>
     </w:p>
     <w:p/>
@@ -198,6 +244,7 @@
           <w:bCs/>
           <w:sz w:val="36"/>
           <w:szCs w:val="36"/>
+          <w:highlight w:val="green"/>
         </w:rPr>
       </w:pPr>
       <w:r>
@@ -207,6 +254,7 @@
           <w:bCs/>
           <w:sz w:val="36"/>
           <w:szCs w:val="36"/>
+          <w:highlight w:val="green"/>
         </w:rPr>
         <w:lastRenderedPageBreak/>
         <w:t>Draft 2: List Format</w:t>
@@ -217,19 +265,80 @@
         <w:spacing w:beforeAutospacing="1" w:after="100" w:afterAutospacing="1" w:line="240" w:lineRule="auto"/>
         <w:rPr>
           <w:rFonts w:ascii="Times New Roman" w:eastAsia="Times New Roman" w:hAnsi="Times New Roman" w:cs="Times New Roman"/>
-          <w:sz w:val="24"/>
-          <w:szCs w:val="24"/>
-        </w:rPr>
-      </w:pPr>
-      <w:r>
-        <w:rPr>
-          <w:rFonts w:ascii="Times New Roman" w:eastAsia="Times New Roman" w:hAnsi="Times New Roman" w:cs="Times New Roman"/>
           <w:b/>
           <w:bCs/>
           <w:sz w:val="24"/>
           <w:szCs w:val="24"/>
+          <w:highlight w:val="green"/>
+        </w:rPr>
+      </w:pPr>
+      <w:r>
+        <w:rPr>
+          <w:rFonts w:ascii="Times New Roman" w:eastAsia="Times New Roman" w:hAnsi="Times New Roman" w:cs="Times New Roman"/>
+          <w:b/>
+          <w:bCs/>
+          <w:sz w:val="24"/>
+          <w:szCs w:val="24"/>
+          <w:highlight w:val="green"/>
         </w:rPr>
         <w:t>2.3 User Classes and Characteristics</w:t>
+      </w:r>
+    </w:p>
+    <w:p>
+      <w:pPr>
+        <w:spacing w:before="100" w:beforeAutospacing="1" w:after="100" w:afterAutospacing="1" w:line="240" w:lineRule="auto"/>
+        <w:rPr>
+          <w:rFonts w:ascii="Times New Roman" w:eastAsia="Times New Roman" w:hAnsi="Times New Roman" w:cs="Times New Roman"/>
+          <w:sz w:val="24"/>
+          <w:szCs w:val="24"/>
+        </w:rPr>
+      </w:pPr>
+      <w:r>
+        <w:rPr>
+          <w:rFonts w:ascii="Times New Roman" w:eastAsia="Times New Roman" w:hAnsi="Times New Roman" w:cs="Times New Roman"/>
+          <w:sz w:val="24"/>
+          <w:szCs w:val="24"/>
+          <w:highlight w:val="green"/>
+        </w:rPr>
+        <w:t xml:space="preserve">The </w:t>
+      </w:r>
+      <w:proofErr w:type="spellStart"/>
+      <w:r>
+        <w:rPr>
+          <w:rFonts w:ascii="Times New Roman" w:eastAsia="Times New Roman" w:hAnsi="Times New Roman" w:cs="Times New Roman"/>
+          <w:sz w:val="24"/>
+          <w:szCs w:val="24"/>
+          <w:highlight w:val="green"/>
+        </w:rPr>
+        <w:t>Syarti</w:t>
+      </w:r>
+      <w:proofErr w:type="spellEnd"/>
+      <w:r>
+        <w:rPr>
+          <w:rFonts w:ascii="Times New Roman" w:eastAsia="Times New Roman" w:hAnsi="Times New Roman" w:cs="Times New Roman"/>
+          <w:sz w:val="24"/>
+          <w:szCs w:val="24"/>
+          <w:highlight w:val="green"/>
+        </w:rPr>
+        <w:t xml:space="preserve"> system is designed to support multiple user types, each with distinct roles and responsibilities. These user classes include Customers, Admins, and various categories of Employees</w:t>
+      </w:r>
+      <w:r>
+        <w:rPr>
+          <w:rFonts w:ascii="Times New Roman" w:eastAsia="Times New Roman" w:hAnsi="Times New Roman" w:cs="Times New Roman"/>
+          <w:sz w:val="24"/>
+          <w:szCs w:val="24"/>
+          <w:highlight w:val="green"/>
+        </w:rPr>
+        <w:t xml:space="preserve">. </w:t>
+      </w:r>
+      <w:r>
+        <w:rPr>
+          <w:rFonts w:ascii="Times New Roman" w:eastAsia="Times New Roman" w:hAnsi="Times New Roman" w:cs="Times New Roman"/>
+          <w:sz w:val="24"/>
+          <w:szCs w:val="24"/>
+          <w:highlight w:val="green"/>
+        </w:rPr>
+        <w:t>Each employee role has tailored system access suited to their specific tasks.</w:t>
       </w:r>
     </w:p>
     <w:p>
@@ -247,6 +356,7 @@
           <w:bCs/>
           <w:sz w:val="27"/>
           <w:szCs w:val="27"/>
+          <w:highlight w:val="green"/>
         </w:rPr>
       </w:pPr>
       <w:r>
@@ -256,6 +366,7 @@
           <w:bCs/>
           <w:sz w:val="27"/>
           <w:szCs w:val="27"/>
+          <w:highlight w:val="green"/>
         </w:rPr>
         <w:t>🔹</w:t>
       </w:r>
@@ -266,6 +377,7 @@
           <w:bCs/>
           <w:sz w:val="27"/>
           <w:szCs w:val="27"/>
+          <w:highlight w:val="green"/>
         </w:rPr>
         <w:t xml:space="preserve"> Customers</w:t>
       </w:r>
@@ -282,13 +394,15 @@
           <w:rFonts w:ascii="Times New Roman" w:eastAsia="Times New Roman" w:hAnsi="Times New Roman" w:cs="Times New Roman"/>
           <w:sz w:val="24"/>
           <w:szCs w:val="24"/>
-        </w:rPr>
-      </w:pPr>
-      <w:r>
-        <w:rPr>
-          <w:rFonts w:ascii="Times New Roman" w:eastAsia="Times New Roman" w:hAnsi="Times New Roman" w:cs="Times New Roman"/>
-          <w:sz w:val="24"/>
-          <w:szCs w:val="24"/>
+          <w:highlight w:val="green"/>
+        </w:rPr>
+      </w:pPr>
+      <w:r>
+        <w:rPr>
+          <w:rFonts w:ascii="Times New Roman" w:eastAsia="Times New Roman" w:hAnsi="Times New Roman" w:cs="Times New Roman"/>
+          <w:sz w:val="24"/>
+          <w:szCs w:val="24"/>
+          <w:highlight w:val="green"/>
         </w:rPr>
         <w:t>General users who rent cars via the platform.</w:t>
       </w:r>
@@ -305,13 +419,15 @@
           <w:rFonts w:ascii="Times New Roman" w:eastAsia="Times New Roman" w:hAnsi="Times New Roman" w:cs="Times New Roman"/>
           <w:sz w:val="24"/>
           <w:szCs w:val="24"/>
-        </w:rPr>
-      </w:pPr>
-      <w:r>
-        <w:rPr>
-          <w:rFonts w:ascii="Times New Roman" w:eastAsia="Times New Roman" w:hAnsi="Times New Roman" w:cs="Times New Roman"/>
-          <w:sz w:val="24"/>
-          <w:szCs w:val="24"/>
+          <w:highlight w:val="green"/>
+        </w:rPr>
+      </w:pPr>
+      <w:r>
+        <w:rPr>
+          <w:rFonts w:ascii="Times New Roman" w:eastAsia="Times New Roman" w:hAnsi="Times New Roman" w:cs="Times New Roman"/>
+          <w:sz w:val="24"/>
+          <w:szCs w:val="24"/>
+          <w:highlight w:val="green"/>
         </w:rPr>
         <w:t>Can view, book, and cancel reservations.</w:t>
       </w:r>
@@ -328,13 +444,15 @@
           <w:rFonts w:ascii="Times New Roman" w:eastAsia="Times New Roman" w:hAnsi="Times New Roman" w:cs="Times New Roman"/>
           <w:sz w:val="24"/>
           <w:szCs w:val="24"/>
-        </w:rPr>
-      </w:pPr>
-      <w:r>
-        <w:rPr>
-          <w:rFonts w:ascii="Times New Roman" w:eastAsia="Times New Roman" w:hAnsi="Times New Roman" w:cs="Times New Roman"/>
-          <w:sz w:val="24"/>
-          <w:szCs w:val="24"/>
+          <w:highlight w:val="green"/>
+        </w:rPr>
+      </w:pPr>
+      <w:r>
+        <w:rPr>
+          <w:rFonts w:ascii="Times New Roman" w:eastAsia="Times New Roman" w:hAnsi="Times New Roman" w:cs="Times New Roman"/>
+          <w:sz w:val="24"/>
+          <w:szCs w:val="24"/>
+          <w:highlight w:val="green"/>
         </w:rPr>
         <w:t>Manage profiles, documents, and payments.</w:t>
       </w:r>
@@ -351,13 +469,15 @@
           <w:rFonts w:ascii="Times New Roman" w:eastAsia="Times New Roman" w:hAnsi="Times New Roman" w:cs="Times New Roman"/>
           <w:sz w:val="24"/>
           <w:szCs w:val="24"/>
-        </w:rPr>
-      </w:pPr>
-      <w:r>
-        <w:rPr>
-          <w:rFonts w:ascii="Times New Roman" w:eastAsia="Times New Roman" w:hAnsi="Times New Roman" w:cs="Times New Roman"/>
-          <w:sz w:val="24"/>
-          <w:szCs w:val="24"/>
+          <w:highlight w:val="green"/>
+        </w:rPr>
+      </w:pPr>
+      <w:r>
+        <w:rPr>
+          <w:rFonts w:ascii="Times New Roman" w:eastAsia="Times New Roman" w:hAnsi="Times New Roman" w:cs="Times New Roman"/>
+          <w:sz w:val="24"/>
+          <w:szCs w:val="24"/>
+          <w:highlight w:val="green"/>
         </w:rPr>
         <w:t>Submit and view feedback.</w:t>
       </w:r>
@@ -374,13 +494,15 @@
           <w:rFonts w:ascii="Times New Roman" w:eastAsia="Times New Roman" w:hAnsi="Times New Roman" w:cs="Times New Roman"/>
           <w:sz w:val="24"/>
           <w:szCs w:val="24"/>
-        </w:rPr>
-      </w:pPr>
-      <w:r>
-        <w:rPr>
-          <w:rFonts w:ascii="Times New Roman" w:eastAsia="Times New Roman" w:hAnsi="Times New Roman" w:cs="Times New Roman"/>
-          <w:sz w:val="24"/>
-          <w:szCs w:val="24"/>
+          <w:highlight w:val="green"/>
+        </w:rPr>
+      </w:pPr>
+      <w:r>
+        <w:rPr>
+          <w:rFonts w:ascii="Times New Roman" w:eastAsia="Times New Roman" w:hAnsi="Times New Roman" w:cs="Times New Roman"/>
+          <w:sz w:val="24"/>
+          <w:szCs w:val="24"/>
+          <w:highlight w:val="green"/>
         </w:rPr>
         <w:t>Use smartphones or PCs.</w:t>
       </w:r>
@@ -397,13 +519,15 @@
           <w:rFonts w:ascii="Times New Roman" w:eastAsia="Times New Roman" w:hAnsi="Times New Roman" w:cs="Times New Roman"/>
           <w:sz w:val="24"/>
           <w:szCs w:val="24"/>
-        </w:rPr>
-      </w:pPr>
-      <w:r>
-        <w:rPr>
-          <w:rFonts w:ascii="Times New Roman" w:eastAsia="Times New Roman" w:hAnsi="Times New Roman" w:cs="Times New Roman"/>
-          <w:sz w:val="24"/>
-          <w:szCs w:val="24"/>
+          <w:highlight w:val="green"/>
+        </w:rPr>
+      </w:pPr>
+      <w:r>
+        <w:rPr>
+          <w:rFonts w:ascii="Times New Roman" w:eastAsia="Times New Roman" w:hAnsi="Times New Roman" w:cs="Times New Roman"/>
+          <w:sz w:val="24"/>
+          <w:szCs w:val="24"/>
+          <w:highlight w:val="green"/>
         </w:rPr>
         <w:t>Expected to have low to moderate technical knowledge.</w:t>
       </w:r>
@@ -423,6 +547,7 @@
           <w:bCs/>
           <w:sz w:val="27"/>
           <w:szCs w:val="27"/>
+          <w:highlight w:val="green"/>
         </w:rPr>
       </w:pPr>
       <w:r>
@@ -432,6 +557,7 @@
           <w:bCs/>
           <w:sz w:val="27"/>
           <w:szCs w:val="27"/>
+          <w:highlight w:val="green"/>
         </w:rPr>
         <w:t>🔹</w:t>
       </w:r>
@@ -442,6 +568,7 @@
           <w:bCs/>
           <w:sz w:val="27"/>
           <w:szCs w:val="27"/>
+          <w:highlight w:val="green"/>
         </w:rPr>
         <w:t xml:space="preserve"> Admins</w:t>
       </w:r>
@@ -458,13 +585,15 @@
           <w:rFonts w:ascii="Times New Roman" w:eastAsia="Times New Roman" w:hAnsi="Times New Roman" w:cs="Times New Roman"/>
           <w:sz w:val="24"/>
           <w:szCs w:val="24"/>
-        </w:rPr>
-      </w:pPr>
-      <w:r>
-        <w:rPr>
-          <w:rFonts w:ascii="Times New Roman" w:eastAsia="Times New Roman" w:hAnsi="Times New Roman" w:cs="Times New Roman"/>
-          <w:sz w:val="24"/>
-          <w:szCs w:val="24"/>
+          <w:highlight w:val="green"/>
+        </w:rPr>
+      </w:pPr>
+      <w:r>
+        <w:rPr>
+          <w:rFonts w:ascii="Times New Roman" w:eastAsia="Times New Roman" w:hAnsi="Times New Roman" w:cs="Times New Roman"/>
+          <w:sz w:val="24"/>
+          <w:szCs w:val="24"/>
+          <w:highlight w:val="green"/>
         </w:rPr>
         <w:t>Business owners or system supervisors.</w:t>
       </w:r>
@@ -481,13 +610,15 @@
           <w:rFonts w:ascii="Times New Roman" w:eastAsia="Times New Roman" w:hAnsi="Times New Roman" w:cs="Times New Roman"/>
           <w:sz w:val="24"/>
           <w:szCs w:val="24"/>
-        </w:rPr>
-      </w:pPr>
-      <w:r>
-        <w:rPr>
-          <w:rFonts w:ascii="Times New Roman" w:eastAsia="Times New Roman" w:hAnsi="Times New Roman" w:cs="Times New Roman"/>
-          <w:sz w:val="24"/>
-          <w:szCs w:val="24"/>
+          <w:highlight w:val="green"/>
+        </w:rPr>
+      </w:pPr>
+      <w:r>
+        <w:rPr>
+          <w:rFonts w:ascii="Times New Roman" w:eastAsia="Times New Roman" w:hAnsi="Times New Roman" w:cs="Times New Roman"/>
+          <w:sz w:val="24"/>
+          <w:szCs w:val="24"/>
+          <w:highlight w:val="green"/>
         </w:rPr>
         <w:t>Manage fleet inventory and bookings.</w:t>
       </w:r>
@@ -504,13 +635,15 @@
           <w:rFonts w:ascii="Times New Roman" w:eastAsia="Times New Roman" w:hAnsi="Times New Roman" w:cs="Times New Roman"/>
           <w:sz w:val="24"/>
           <w:szCs w:val="24"/>
-        </w:rPr>
-      </w:pPr>
-      <w:r>
-        <w:rPr>
-          <w:rFonts w:ascii="Times New Roman" w:eastAsia="Times New Roman" w:hAnsi="Times New Roman" w:cs="Times New Roman"/>
-          <w:sz w:val="24"/>
-          <w:szCs w:val="24"/>
+          <w:highlight w:val="green"/>
+        </w:rPr>
+      </w:pPr>
+      <w:r>
+        <w:rPr>
+          <w:rFonts w:ascii="Times New Roman" w:eastAsia="Times New Roman" w:hAnsi="Times New Roman" w:cs="Times New Roman"/>
+          <w:sz w:val="24"/>
+          <w:szCs w:val="24"/>
+          <w:highlight w:val="green"/>
         </w:rPr>
         <w:t>Oversee customer profiles and legal docs.</w:t>
       </w:r>
@@ -527,13 +660,15 @@
           <w:rFonts w:ascii="Times New Roman" w:eastAsia="Times New Roman" w:hAnsi="Times New Roman" w:cs="Times New Roman"/>
           <w:sz w:val="24"/>
           <w:szCs w:val="24"/>
-        </w:rPr>
-      </w:pPr>
-      <w:r>
-        <w:rPr>
-          <w:rFonts w:ascii="Times New Roman" w:eastAsia="Times New Roman" w:hAnsi="Times New Roman" w:cs="Times New Roman"/>
-          <w:sz w:val="24"/>
-          <w:szCs w:val="24"/>
+          <w:highlight w:val="green"/>
+        </w:rPr>
+      </w:pPr>
+      <w:r>
+        <w:rPr>
+          <w:rFonts w:ascii="Times New Roman" w:eastAsia="Times New Roman" w:hAnsi="Times New Roman" w:cs="Times New Roman"/>
+          <w:sz w:val="24"/>
+          <w:szCs w:val="24"/>
+          <w:highlight w:val="green"/>
         </w:rPr>
         <w:t>Review financial reports (expenses, taxes, service logs).</w:t>
       </w:r>
@@ -550,13 +685,15 @@
           <w:rFonts w:ascii="Times New Roman" w:eastAsia="Times New Roman" w:hAnsi="Times New Roman" w:cs="Times New Roman"/>
           <w:sz w:val="24"/>
           <w:szCs w:val="24"/>
-        </w:rPr>
-      </w:pPr>
-      <w:r>
-        <w:rPr>
-          <w:rFonts w:ascii="Times New Roman" w:eastAsia="Times New Roman" w:hAnsi="Times New Roman" w:cs="Times New Roman"/>
-          <w:sz w:val="24"/>
-          <w:szCs w:val="24"/>
+          <w:highlight w:val="green"/>
+        </w:rPr>
+      </w:pPr>
+      <w:r>
+        <w:rPr>
+          <w:rFonts w:ascii="Times New Roman" w:eastAsia="Times New Roman" w:hAnsi="Times New Roman" w:cs="Times New Roman"/>
+          <w:sz w:val="24"/>
+          <w:szCs w:val="24"/>
+          <w:highlight w:val="green"/>
         </w:rPr>
         <w:t>Moderate to advanced technical familiarity expected.</w:t>
       </w:r>
@@ -576,6 +713,7 @@
           <w:bCs/>
           <w:sz w:val="27"/>
           <w:szCs w:val="27"/>
+          <w:highlight w:val="green"/>
         </w:rPr>
       </w:pPr>
       <w:r>
@@ -585,6 +723,7 @@
           <w:bCs/>
           <w:sz w:val="27"/>
           <w:szCs w:val="27"/>
+          <w:highlight w:val="green"/>
         </w:rPr>
         <w:t>🔹</w:t>
       </w:r>
@@ -595,6 +734,7 @@
           <w:bCs/>
           <w:sz w:val="27"/>
           <w:szCs w:val="27"/>
+          <w:highlight w:val="green"/>
         </w:rPr>
         <w:t xml:space="preserve"> Employees</w:t>
       </w:r>
@@ -606,6 +746,7 @@
           <w:rFonts w:ascii="Times New Roman" w:eastAsia="Times New Roman" w:hAnsi="Times New Roman" w:cs="Times New Roman"/>
           <w:sz w:val="24"/>
           <w:szCs w:val="24"/>
+          <w:highlight w:val="green"/>
         </w:rPr>
       </w:pPr>
       <w:r>
@@ -615,6 +756,7 @@
           <w:bCs/>
           <w:sz w:val="24"/>
           <w:szCs w:val="24"/>
+          <w:highlight w:val="green"/>
         </w:rPr>
         <w:t>1. Pickup/Dropoff Handler</w:t>
       </w:r>
@@ -631,13 +773,15 @@
           <w:rFonts w:ascii="Times New Roman" w:eastAsia="Times New Roman" w:hAnsi="Times New Roman" w:cs="Times New Roman"/>
           <w:sz w:val="24"/>
           <w:szCs w:val="24"/>
-        </w:rPr>
-      </w:pPr>
-      <w:r>
-        <w:rPr>
-          <w:rFonts w:ascii="Times New Roman" w:eastAsia="Times New Roman" w:hAnsi="Times New Roman" w:cs="Times New Roman"/>
-          <w:sz w:val="24"/>
-          <w:szCs w:val="24"/>
+          <w:highlight w:val="green"/>
+        </w:rPr>
+      </w:pPr>
+      <w:r>
+        <w:rPr>
+          <w:rFonts w:ascii="Times New Roman" w:eastAsia="Times New Roman" w:hAnsi="Times New Roman" w:cs="Times New Roman"/>
+          <w:sz w:val="24"/>
+          <w:szCs w:val="24"/>
+          <w:highlight w:val="green"/>
         </w:rPr>
         <w:t>Manages car handovers to/from customers.</w:t>
       </w:r>
@@ -654,15 +798,71 @@
           <w:rFonts w:ascii="Times New Roman" w:eastAsia="Times New Roman" w:hAnsi="Times New Roman" w:cs="Times New Roman"/>
           <w:sz w:val="24"/>
           <w:szCs w:val="24"/>
-        </w:rPr>
-      </w:pPr>
-      <w:r>
-        <w:rPr>
-          <w:rFonts w:ascii="Times New Roman" w:eastAsia="Times New Roman" w:hAnsi="Times New Roman" w:cs="Times New Roman"/>
-          <w:sz w:val="24"/>
-          <w:szCs w:val="24"/>
-        </w:rPr>
-        <w:t>Views booking data and customer contact info.</w:t>
+          <w:highlight w:val="green"/>
+        </w:rPr>
+      </w:pPr>
+      <w:r>
+        <w:rPr>
+          <w:rFonts w:ascii="Times New Roman" w:eastAsia="Times New Roman" w:hAnsi="Times New Roman" w:cs="Times New Roman"/>
+          <w:sz w:val="24"/>
+          <w:szCs w:val="24"/>
+          <w:highlight w:val="green"/>
+        </w:rPr>
+        <w:t xml:space="preserve">Views </w:t>
+      </w:r>
+      <w:r>
+        <w:rPr>
+          <w:rFonts w:ascii="Times New Roman" w:eastAsia="Times New Roman" w:hAnsi="Times New Roman" w:cs="Times New Roman"/>
+          <w:sz w:val="24"/>
+          <w:szCs w:val="24"/>
+          <w:highlight w:val="green"/>
+        </w:rPr>
+        <w:t xml:space="preserve">approved </w:t>
+      </w:r>
+      <w:r>
+        <w:rPr>
+          <w:rFonts w:ascii="Times New Roman" w:eastAsia="Times New Roman" w:hAnsi="Times New Roman" w:cs="Times New Roman"/>
+          <w:sz w:val="24"/>
+          <w:szCs w:val="24"/>
+          <w:highlight w:val="green"/>
+        </w:rPr>
+        <w:t>booking</w:t>
+      </w:r>
+      <w:r>
+        <w:rPr>
+          <w:rFonts w:ascii="Times New Roman" w:eastAsia="Times New Roman" w:hAnsi="Times New Roman" w:cs="Times New Roman"/>
+          <w:sz w:val="24"/>
+          <w:szCs w:val="24"/>
+          <w:highlight w:val="green"/>
+        </w:rPr>
+        <w:t>s’</w:t>
+      </w:r>
+      <w:r>
+        <w:rPr>
+          <w:rFonts w:ascii="Times New Roman" w:eastAsia="Times New Roman" w:hAnsi="Times New Roman" w:cs="Times New Roman"/>
+          <w:sz w:val="24"/>
+          <w:szCs w:val="24"/>
+          <w:highlight w:val="green"/>
+        </w:rPr>
+        <w:t xml:space="preserve"> data and customer</w:t>
+      </w:r>
+      <w:r>
+        <w:rPr>
+          <w:rFonts w:ascii="Times New Roman" w:eastAsia="Times New Roman" w:hAnsi="Times New Roman" w:cs="Times New Roman"/>
+          <w:sz w:val="24"/>
+          <w:szCs w:val="24"/>
+          <w:highlight w:val="green"/>
+        </w:rPr>
+        <w:t>s’</w:t>
+      </w:r>
+      <w:r>
+        <w:rPr>
+          <w:rFonts w:ascii="Times New Roman" w:eastAsia="Times New Roman" w:hAnsi="Times New Roman" w:cs="Times New Roman"/>
+          <w:sz w:val="24"/>
+          <w:szCs w:val="24"/>
+          <w:highlight w:val="green"/>
+        </w:rPr>
+        <w:t xml:space="preserve"> contact info.</w:t>
       </w:r>
     </w:p>
     <w:p>
@@ -672,6 +872,7 @@
           <w:rFonts w:ascii="Times New Roman" w:eastAsia="Times New Roman" w:hAnsi="Times New Roman" w:cs="Times New Roman"/>
           <w:sz w:val="24"/>
           <w:szCs w:val="24"/>
+          <w:highlight w:val="green"/>
         </w:rPr>
       </w:pPr>
       <w:r>
@@ -681,6 +882,7 @@
           <w:bCs/>
           <w:sz w:val="24"/>
           <w:szCs w:val="24"/>
+          <w:highlight w:val="green"/>
         </w:rPr>
         <w:t>2. Fleet Manager</w:t>
       </w:r>
@@ -697,13 +899,15 @@
           <w:rFonts w:ascii="Times New Roman" w:eastAsia="Times New Roman" w:hAnsi="Times New Roman" w:cs="Times New Roman"/>
           <w:sz w:val="24"/>
           <w:szCs w:val="24"/>
-        </w:rPr>
-      </w:pPr>
-      <w:r>
-        <w:rPr>
-          <w:rFonts w:ascii="Times New Roman" w:eastAsia="Times New Roman" w:hAnsi="Times New Roman" w:cs="Times New Roman"/>
-          <w:sz w:val="24"/>
-          <w:szCs w:val="24"/>
+          <w:highlight w:val="green"/>
+        </w:rPr>
+      </w:pPr>
+      <w:r>
+        <w:rPr>
+          <w:rFonts w:ascii="Times New Roman" w:eastAsia="Times New Roman" w:hAnsi="Times New Roman" w:cs="Times New Roman"/>
+          <w:sz w:val="24"/>
+          <w:szCs w:val="24"/>
+          <w:highlight w:val="green"/>
         </w:rPr>
         <w:t>Updates vehicle data, maintenance records, insurance and registration.</w:t>
       </w:r>
@@ -715,6 +919,7 @@
           <w:rFonts w:ascii="Times New Roman" w:eastAsia="Times New Roman" w:hAnsi="Times New Roman" w:cs="Times New Roman"/>
           <w:sz w:val="24"/>
           <w:szCs w:val="24"/>
+          <w:highlight w:val="green"/>
         </w:rPr>
       </w:pPr>
       <w:r>
@@ -724,6 +929,7 @@
           <w:bCs/>
           <w:sz w:val="24"/>
           <w:szCs w:val="24"/>
+          <w:highlight w:val="green"/>
         </w:rPr>
         <w:t>3. Legal Verifier</w:t>
       </w:r>
@@ -740,15 +946,62 @@
           <w:rFonts w:ascii="Times New Roman" w:eastAsia="Times New Roman" w:hAnsi="Times New Roman" w:cs="Times New Roman"/>
           <w:sz w:val="24"/>
           <w:szCs w:val="24"/>
-        </w:rPr>
-      </w:pPr>
-      <w:r>
-        <w:rPr>
-          <w:rFonts w:ascii="Times New Roman" w:eastAsia="Times New Roman" w:hAnsi="Times New Roman" w:cs="Times New Roman"/>
-          <w:sz w:val="24"/>
-          <w:szCs w:val="24"/>
-        </w:rPr>
-        <w:t>Reviews IDs, licenses, passports.</w:t>
+          <w:highlight w:val="green"/>
+        </w:rPr>
+      </w:pPr>
+      <w:r>
+        <w:rPr>
+          <w:rFonts w:ascii="Times New Roman" w:eastAsia="Times New Roman" w:hAnsi="Times New Roman" w:cs="Times New Roman"/>
+          <w:sz w:val="24"/>
+          <w:szCs w:val="24"/>
+          <w:highlight w:val="green"/>
+        </w:rPr>
+        <w:t>Reviews IDs</w:t>
+      </w:r>
+      <w:r>
+        <w:rPr>
+          <w:rFonts w:ascii="Times New Roman" w:eastAsia="Times New Roman" w:hAnsi="Times New Roman" w:cs="Times New Roman"/>
+          <w:sz w:val="24"/>
+          <w:szCs w:val="24"/>
+          <w:highlight w:val="green"/>
+        </w:rPr>
+        <w:t xml:space="preserve"> or </w:t>
+      </w:r>
+      <w:r>
+        <w:rPr>
+          <w:rFonts w:ascii="Times New Roman" w:eastAsia="Times New Roman" w:hAnsi="Times New Roman" w:cs="Times New Roman"/>
+          <w:sz w:val="24"/>
+          <w:szCs w:val="24"/>
+          <w:highlight w:val="green"/>
+        </w:rPr>
+        <w:t>passports</w:t>
+      </w:r>
+      <w:r>
+        <w:rPr>
+          <w:rFonts w:ascii="Times New Roman" w:eastAsia="Times New Roman" w:hAnsi="Times New Roman" w:cs="Times New Roman"/>
+          <w:sz w:val="24"/>
+          <w:szCs w:val="24"/>
+          <w:highlight w:val="green"/>
+        </w:rPr>
+        <w:t>, licenses,</w:t>
+      </w:r>
+      <w:r>
+        <w:rPr>
+          <w:rFonts w:ascii="Times New Roman" w:eastAsia="Times New Roman" w:hAnsi="Times New Roman" w:cs="Times New Roman"/>
+          <w:sz w:val="24"/>
+          <w:szCs w:val="24"/>
+          <w:highlight w:val="green"/>
+        </w:rPr>
+        <w:t xml:space="preserve"> insurance policies, and registrations documents</w:t>
+      </w:r>
+      <w:r>
+        <w:rPr>
+          <w:rFonts w:ascii="Times New Roman" w:eastAsia="Times New Roman" w:hAnsi="Times New Roman" w:cs="Times New Roman"/>
+          <w:sz w:val="24"/>
+          <w:szCs w:val="24"/>
+          <w:highlight w:val="green"/>
+        </w:rPr>
+        <w:t>.</w:t>
       </w:r>
     </w:p>
     <w:p>
@@ -763,13 +1016,15 @@
           <w:rFonts w:ascii="Times New Roman" w:eastAsia="Times New Roman" w:hAnsi="Times New Roman" w:cs="Times New Roman"/>
           <w:sz w:val="24"/>
           <w:szCs w:val="24"/>
-        </w:rPr>
-      </w:pPr>
-      <w:r>
-        <w:rPr>
-          <w:rFonts w:ascii="Times New Roman" w:eastAsia="Times New Roman" w:hAnsi="Times New Roman" w:cs="Times New Roman"/>
-          <w:sz w:val="24"/>
-          <w:szCs w:val="24"/>
+          <w:highlight w:val="green"/>
+        </w:rPr>
+      </w:pPr>
+      <w:r>
+        <w:rPr>
+          <w:rFonts w:ascii="Times New Roman" w:eastAsia="Times New Roman" w:hAnsi="Times New Roman" w:cs="Times New Roman"/>
+          <w:sz w:val="24"/>
+          <w:szCs w:val="24"/>
+          <w:highlight w:val="green"/>
         </w:rPr>
         <w:t>Performs background checks for new customers.</w:t>
       </w:r>
@@ -781,6 +1036,7 @@
           <w:rFonts w:ascii="Times New Roman" w:eastAsia="Times New Roman" w:hAnsi="Times New Roman" w:cs="Times New Roman"/>
           <w:sz w:val="24"/>
           <w:szCs w:val="24"/>
+          <w:highlight w:val="green"/>
         </w:rPr>
       </w:pPr>
       <w:r>
@@ -790,6 +1046,7 @@
           <w:bCs/>
           <w:sz w:val="24"/>
           <w:szCs w:val="24"/>
+          <w:highlight w:val="green"/>
         </w:rPr>
         <w:t>4. Accountant</w:t>
       </w:r>
@@ -806,21 +1063,37 @@
           <w:rFonts w:ascii="Times New Roman" w:eastAsia="Times New Roman" w:hAnsi="Times New Roman" w:cs="Times New Roman"/>
           <w:sz w:val="24"/>
           <w:szCs w:val="24"/>
-        </w:rPr>
-      </w:pPr>
-      <w:r>
-        <w:rPr>
-          <w:rFonts w:ascii="Times New Roman" w:eastAsia="Times New Roman" w:hAnsi="Times New Roman" w:cs="Times New Roman"/>
-          <w:sz w:val="24"/>
-          <w:szCs w:val="24"/>
-        </w:rPr>
-        <w:t>Reviews bills, fuel costs, taxes, service, and registration expenses.</w:t>
-      </w:r>
-    </w:p>
-    <w:p/>
-    <w:p/>
-    <w:p/>
-    <w:p/>
+          <w:highlight w:val="green"/>
+        </w:rPr>
+      </w:pPr>
+      <w:r>
+        <w:rPr>
+          <w:rFonts w:ascii="Times New Roman" w:eastAsia="Times New Roman" w:hAnsi="Times New Roman" w:cs="Times New Roman"/>
+          <w:sz w:val="24"/>
+          <w:szCs w:val="24"/>
+          <w:highlight w:val="green"/>
+        </w:rPr>
+        <w:t xml:space="preserve">Reviews bills, fuel costs, taxes, service, </w:t>
+      </w:r>
+      <w:r>
+        <w:rPr>
+          <w:rFonts w:ascii="Times New Roman" w:eastAsia="Times New Roman" w:hAnsi="Times New Roman" w:cs="Times New Roman"/>
+          <w:sz w:val="24"/>
+          <w:szCs w:val="24"/>
+          <w:highlight w:val="green"/>
+        </w:rPr>
+        <w:t xml:space="preserve">insurance </w:t>
+      </w:r>
+      <w:r>
+        <w:rPr>
+          <w:rFonts w:ascii="Times New Roman" w:eastAsia="Times New Roman" w:hAnsi="Times New Roman" w:cs="Times New Roman"/>
+          <w:sz w:val="24"/>
+          <w:szCs w:val="24"/>
+          <w:highlight w:val="green"/>
+        </w:rPr>
+        <w:t>and registration expenses.</w:t>
+      </w:r>
+    </w:p>
     <w:p/>
     <w:p>
       <w:pPr>
@@ -837,6 +1110,7 @@
           <w:bCs/>
           <w:sz w:val="36"/>
           <w:szCs w:val="36"/>
+          <w:highlight w:val="red"/>
         </w:rPr>
       </w:pPr>
       <w:r>
@@ -846,6 +1120,7 @@
           <w:bCs/>
           <w:sz w:val="36"/>
           <w:szCs w:val="36"/>
+          <w:highlight w:val="red"/>
         </w:rPr>
         <w:t>Draft 3: Paragraphs with Summary Bullets</w:t>
       </w:r>
@@ -857,6 +1132,7 @@
           <w:rFonts w:ascii="Times New Roman" w:eastAsia="Times New Roman" w:hAnsi="Times New Roman" w:cs="Times New Roman"/>
           <w:sz w:val="24"/>
           <w:szCs w:val="24"/>
+          <w:highlight w:val="red"/>
         </w:rPr>
       </w:pPr>
       <w:r>
@@ -866,6 +1142,7 @@
           <w:bCs/>
           <w:sz w:val="24"/>
           <w:szCs w:val="24"/>
+          <w:highlight w:val="red"/>
         </w:rPr>
         <w:t>2.3 User Classes and Characteristics</w:t>
       </w:r>
@@ -877,13 +1154,15 @@
           <w:rFonts w:ascii="Times New Roman" w:eastAsia="Times New Roman" w:hAnsi="Times New Roman" w:cs="Times New Roman"/>
           <w:sz w:val="24"/>
           <w:szCs w:val="24"/>
-        </w:rPr>
-      </w:pPr>
-      <w:r>
-        <w:rPr>
-          <w:rFonts w:ascii="Times New Roman" w:eastAsia="Times New Roman" w:hAnsi="Times New Roman" w:cs="Times New Roman"/>
-          <w:sz w:val="24"/>
-          <w:szCs w:val="24"/>
+          <w:highlight w:val="red"/>
+        </w:rPr>
+      </w:pPr>
+      <w:r>
+        <w:rPr>
+          <w:rFonts w:ascii="Times New Roman" w:eastAsia="Times New Roman" w:hAnsi="Times New Roman" w:cs="Times New Roman"/>
+          <w:sz w:val="24"/>
+          <w:szCs w:val="24"/>
+          <w:highlight w:val="red"/>
         </w:rPr>
         <w:t xml:space="preserve">The </w:t>
       </w:r>
@@ -893,6 +1172,7 @@
           <w:rFonts w:ascii="Times New Roman" w:eastAsia="Times New Roman" w:hAnsi="Times New Roman" w:cs="Times New Roman"/>
           <w:sz w:val="24"/>
           <w:szCs w:val="24"/>
+          <w:highlight w:val="red"/>
         </w:rPr>
         <w:t>Syarti</w:t>
       </w:r>
@@ -902,6 +1182,7 @@
           <w:rFonts w:ascii="Times New Roman" w:eastAsia="Times New Roman" w:hAnsi="Times New Roman" w:cs="Times New Roman"/>
           <w:sz w:val="24"/>
           <w:szCs w:val="24"/>
+          <w:highlight w:val="red"/>
         </w:rPr>
         <w:t xml:space="preserve"> system serves three main categories of users: Customers, Admins, and Employees. Each user class has unique system access and responsibilities based on their role in the rental workflow.</w:t>
       </w:r>
@@ -913,13 +1194,15 @@
           <w:rFonts w:ascii="Times New Roman" w:eastAsia="Times New Roman" w:hAnsi="Times New Roman" w:cs="Times New Roman"/>
           <w:sz w:val="24"/>
           <w:szCs w:val="24"/>
-        </w:rPr>
-      </w:pPr>
-      <w:r>
-        <w:rPr>
-          <w:rFonts w:ascii="Times New Roman" w:eastAsia="Times New Roman" w:hAnsi="Times New Roman" w:cs="Times New Roman"/>
-          <w:sz w:val="24"/>
-          <w:szCs w:val="24"/>
+          <w:highlight w:val="red"/>
+        </w:rPr>
+      </w:pPr>
+      <w:r>
+        <w:rPr>
+          <w:rFonts w:ascii="Times New Roman" w:eastAsia="Times New Roman" w:hAnsi="Times New Roman" w:cs="Times New Roman"/>
+          <w:sz w:val="24"/>
+          <w:szCs w:val="24"/>
+          <w:highlight w:val="red"/>
         </w:rPr>
         <w:t>Customers are the primary end users who will interact with the system to rent vehicles. They are expected to use mobile phones or personal computers and may not have advanced technical experience. The system offers them access to features such as browsing cars, making or canceling reservations, managing account settings and documents, and viewing or submitting feedback.</w:t>
       </w:r>
@@ -931,13 +1214,15 @@
           <w:rFonts w:ascii="Times New Roman" w:eastAsia="Times New Roman" w:hAnsi="Times New Roman" w:cs="Times New Roman"/>
           <w:sz w:val="24"/>
           <w:szCs w:val="24"/>
-        </w:rPr>
-      </w:pPr>
-      <w:r>
-        <w:rPr>
-          <w:rFonts w:ascii="Times New Roman" w:eastAsia="Times New Roman" w:hAnsi="Times New Roman" w:cs="Times New Roman"/>
-          <w:sz w:val="24"/>
-          <w:szCs w:val="24"/>
+          <w:highlight w:val="red"/>
+        </w:rPr>
+      </w:pPr>
+      <w:r>
+        <w:rPr>
+          <w:rFonts w:ascii="Times New Roman" w:eastAsia="Times New Roman" w:hAnsi="Times New Roman" w:cs="Times New Roman"/>
+          <w:sz w:val="24"/>
+          <w:szCs w:val="24"/>
+          <w:highlight w:val="red"/>
         </w:rPr>
         <w:t>Admins are business operators who oversee system-wide operations. They require access to fleet data, booking approvals, customer profiles, and a range of financial reports. Admins are expected to be familiar with web-based tools and use the system frequently for managerial decision-making.</w:t>
       </w:r>
@@ -949,13 +1234,15 @@
           <w:rFonts w:ascii="Times New Roman" w:eastAsia="Times New Roman" w:hAnsi="Times New Roman" w:cs="Times New Roman"/>
           <w:sz w:val="24"/>
           <w:szCs w:val="24"/>
-        </w:rPr>
-      </w:pPr>
-      <w:r>
-        <w:rPr>
-          <w:rFonts w:ascii="Times New Roman" w:eastAsia="Times New Roman" w:hAnsi="Times New Roman" w:cs="Times New Roman"/>
-          <w:sz w:val="24"/>
-          <w:szCs w:val="24"/>
+          <w:highlight w:val="red"/>
+        </w:rPr>
+      </w:pPr>
+      <w:r>
+        <w:rPr>
+          <w:rFonts w:ascii="Times New Roman" w:eastAsia="Times New Roman" w:hAnsi="Times New Roman" w:cs="Times New Roman"/>
+          <w:sz w:val="24"/>
+          <w:szCs w:val="24"/>
+          <w:highlight w:val="red"/>
         </w:rPr>
         <w:t>Employees are divided into specialized user roles. Pickup/Dropoff Handlers coordinate car exchanges with customers. Fleet Managers maintain technical and legal vehicle records. Legal Verifiers handle customer identity verification and screening. Accountants are responsible for tracking all financial operations.</w:t>
       </w:r>
@@ -975,6 +1262,7 @@
           <w:bCs/>
           <w:sz w:val="27"/>
           <w:szCs w:val="27"/>
+          <w:highlight w:val="red"/>
         </w:rPr>
       </w:pPr>
       <w:r>
@@ -984,6 +1272,7 @@
           <w:bCs/>
           <w:sz w:val="27"/>
           <w:szCs w:val="27"/>
+          <w:highlight w:val="red"/>
         </w:rPr>
         <w:t>🔹</w:t>
       </w:r>
@@ -994,6 +1283,7 @@
           <w:bCs/>
           <w:sz w:val="27"/>
           <w:szCs w:val="27"/>
+          <w:highlight w:val="red"/>
         </w:rPr>
         <w:t xml:space="preserve"> Summary:</w:t>
       </w:r>
@@ -1010,6 +1300,7 @@
           <w:rFonts w:ascii="Times New Roman" w:eastAsia="Times New Roman" w:hAnsi="Times New Roman" w:cs="Times New Roman"/>
           <w:sz w:val="24"/>
           <w:szCs w:val="24"/>
+          <w:highlight w:val="red"/>
         </w:rPr>
       </w:pPr>
       <w:r>
@@ -1019,6 +1310,7 @@
           <w:bCs/>
           <w:sz w:val="24"/>
           <w:szCs w:val="24"/>
+          <w:highlight w:val="red"/>
         </w:rPr>
         <w:t>Customers:</w:t>
       </w:r>
@@ -1027,6 +1319,7 @@
           <w:rFonts w:ascii="Times New Roman" w:eastAsia="Times New Roman" w:hAnsi="Times New Roman" w:cs="Times New Roman"/>
           <w:sz w:val="24"/>
           <w:szCs w:val="24"/>
+          <w:highlight w:val="red"/>
         </w:rPr>
         <w:t xml:space="preserve"> Rent and manage bookings; low technical knowledge.</w:t>
       </w:r>
@@ -1043,6 +1336,7 @@
           <w:rFonts w:ascii="Times New Roman" w:eastAsia="Times New Roman" w:hAnsi="Times New Roman" w:cs="Times New Roman"/>
           <w:sz w:val="24"/>
           <w:szCs w:val="24"/>
+          <w:highlight w:val="red"/>
         </w:rPr>
       </w:pPr>
       <w:r>
@@ -1052,6 +1346,7 @@
           <w:bCs/>
           <w:sz w:val="24"/>
           <w:szCs w:val="24"/>
+          <w:highlight w:val="red"/>
         </w:rPr>
         <w:t>Admins:</w:t>
       </w:r>
@@ -1060,6 +1355,7 @@
           <w:rFonts w:ascii="Times New Roman" w:eastAsia="Times New Roman" w:hAnsi="Times New Roman" w:cs="Times New Roman"/>
           <w:sz w:val="24"/>
           <w:szCs w:val="24"/>
+          <w:highlight w:val="red"/>
         </w:rPr>
         <w:t xml:space="preserve"> Full control over system; high responsibility.</w:t>
       </w:r>
@@ -1076,6 +1372,7 @@
           <w:rFonts w:ascii="Times New Roman" w:eastAsia="Times New Roman" w:hAnsi="Times New Roman" w:cs="Times New Roman"/>
           <w:sz w:val="24"/>
           <w:szCs w:val="24"/>
+          <w:highlight w:val="red"/>
         </w:rPr>
       </w:pPr>
       <w:r>
@@ -1085,6 +1382,7 @@
           <w:bCs/>
           <w:sz w:val="24"/>
           <w:szCs w:val="24"/>
+          <w:highlight w:val="red"/>
         </w:rPr>
         <w:t>Employees:</w:t>
       </w:r>
@@ -1093,6 +1391,7 @@
           <w:rFonts w:ascii="Times New Roman" w:eastAsia="Times New Roman" w:hAnsi="Times New Roman" w:cs="Times New Roman"/>
           <w:sz w:val="24"/>
           <w:szCs w:val="24"/>
+          <w:highlight w:val="red"/>
         </w:rPr>
         <w:t xml:space="preserve"> Role-specific access (pickup, fleet, legal, accounting).</w:t>
       </w:r>
@@ -2732,7 +3031,7 @@
   <w:style w:type="paragraph" w:default="1" w:styleId="Normal">
     <w:name w:val="Normal"/>
     <w:qFormat/>
-    <w:rsid w:val="006D7964"/>
+    <w:rsid w:val="00530FFF"/>
   </w:style>
   <w:style w:type="paragraph" w:styleId="Heading1">
     <w:name w:val="heading 1"/>
@@ -3724,4 +4023,16 @@
   </a:objectDefaults>
   <a:extraClrSchemeLst/>
 </a:theme>
+</file>
+
+<file path=customXml/item1.xml><?xml version="1.0" encoding="utf-8"?>
+<b:Sources xmlns:b="http://schemas.openxmlformats.org/officeDocument/2006/bibliography" xmlns="http://schemas.openxmlformats.org/officeDocument/2006/bibliography" SelectedStyle="\APASixthEditionOfficeOnline.xsl" StyleName="APA" Version="6"/>
+</file>
+
+<file path=customXml/itemProps1.xml><?xml version="1.0" encoding="utf-8"?>
+<ds:datastoreItem xmlns:ds="http://schemas.openxmlformats.org/officeDocument/2006/customXml" ds:itemID="{14E3FB12-C333-461F-9B9B-4A9AB2CEA635}">
+  <ds:schemaRefs>
+    <ds:schemaRef ds:uri="http://schemas.openxmlformats.org/officeDocument/2006/bibliography"/>
+  </ds:schemaRefs>
+</ds:datastoreItem>
 </file>
</xml_diff>